<commit_message>
Updated as rquired for COVID19 desaster :+1:
</commit_message>
<xml_diff>
--- a/resume.docx
+++ b/resume.docx
@@ -6,11 +6,11 @@
       <w:pPr>
         <w:pStyle w:val="Heading1"/>
       </w:pPr>
-      <w:bookmarkStart w:id="21" w:name="abu-md-sadat-hossain"/>
+      <w:bookmarkStart w:id="20" w:name="abu-md-sadat-hossain"/>
       <w:r>
         <w:t xml:space="preserve">Abu Md Sadat Hossain</w:t>
       </w:r>
-      <w:bookmarkEnd w:id="21"/>
+      <w:bookmarkEnd w:id="20"/>
     </w:p>
     <w:p>
       <w:r>
@@ -24,197 +24,100 @@
         <w:pStyle w:val="BlockText"/>
       </w:pPr>
       <w:r>
-        <w:t xml:space="preserve">Specialties: Golang, Python, Linux, Docker</w:t>
-      </w:r>
-      <w:r>
-        <w:br w:type="textWrapping"/>
-      </w:r>
-      <w:r>
-        <w:t xml:space="preserve">Master in Information Technology</w:t>
-      </w:r>
-    </w:p>
-    <w:p>
-      <w:r>
-        <w:pict>
-          <v:rect style="width:0;height:1.5pt" o:hralign="center" o:hrstd="t" o:hr="t"/>
-        </w:pict>
-      </w:r>
-    </w:p>
-    <w:p>
-      <w:pPr>
-        <w:pStyle w:val="Heading2"/>
-      </w:pPr>
-      <w:bookmarkStart w:id="22" w:name="education"/>
-      <w:r>
-        <w:t xml:space="preserve">Education</w:t>
-      </w:r>
-      <w:bookmarkEnd w:id="22"/>
-    </w:p>
-    <w:p>
-      <w:pPr>
-        <w:pStyle w:val="DefinitionTerm"/>
-      </w:pPr>
-      <w:r>
-        <w:t xml:space="preserve">2016-2018 (expected)</w:t>
-      </w:r>
-    </w:p>
-    <w:p>
-      <w:pPr>
-        <w:pStyle w:val="Definition"/>
+        <w:t xml:space="preserve">Specialties: Golang, Python, ES6, Linux, Docker</w:t>
+      </w:r>
+      <w:r>
+        <w:br/>
+      </w:r>
+      <w:r>
+        <w:t xml:space="preserve">DevOps Engineer</w:t>
+      </w:r>
+    </w:p>
+    <w:tbl>
+      <w:tblPr>
+        <w:tblStyle w:val="Table"/>
+        <w:tblW w:type="pct" w:w="0.0"/>
+        <w:tblLook w:firstRow="0"/>
+      </w:tblPr>
+      <w:tblGrid/>
+      <w:tr>
+        <w:tc>
+          <w:p>
+            <w:pPr>
+              <w:pStyle w:val="Compact"/>
+              <w:jc w:val="left"/>
+            </w:pPr>
+            <w:r>
+              <w:t xml:space="preserve">Experience</w:t>
+            </w:r>
+          </w:p>
+        </w:tc>
+      </w:tr>
+    </w:tbl>
+    <w:p>
+      <w:pPr>
+        <w:pStyle w:val="BodyText"/>
       </w:pPr>
       <w:r>
         <w:rPr>
           <w:b/>
         </w:rPr>
-        <w:t xml:space="preserve">MSc, Information Technology</w:t>
-      </w:r>
-      <w:r>
-        <w:t xml:space="preserve">; Institute of Information Technology</w:t>
-      </w:r>
-      <w:r>
-        <w:t xml:space="preserve"> </w:t>
-      </w:r>
-      <w:r>
-        <w:t xml:space="preserve">Dhaka University (Dhaka)</w:t>
-      </w:r>
-    </w:p>
-    <w:p>
-      <w:pPr>
-        <w:pStyle w:val="Definition"/>
-      </w:pPr>
-      <w:r>
-        <w:rPr>
-          <w:i/>
-        </w:rPr>
-        <w:t xml:space="preserve">Thesis title: 12 Factor Note Application with Micro service Architecture</w:t>
-      </w:r>
-    </w:p>
-    <w:p>
-      <w:pPr>
-        <w:pStyle w:val="DefinitionTerm"/>
-      </w:pPr>
-      <w:r>
-        <w:t xml:space="preserve">2006-2010</w:t>
-      </w:r>
-    </w:p>
-    <w:p>
-      <w:pPr>
-        <w:pStyle w:val="Definition"/>
-      </w:pPr>
-      <w:r>
-        <w:rPr>
-          <w:b/>
-        </w:rPr>
-        <w:t xml:space="preserve">BSc, Electronics &amp; Communication Engineering</w:t>
-      </w:r>
-      <w:r>
-        <w:t xml:space="preserve">; Khulna University</w:t>
-      </w:r>
-      <w:r>
-        <w:t xml:space="preserve"> </w:t>
-      </w:r>
-      <w:r>
-        <w:t xml:space="preserve">Khulna</w:t>
-      </w:r>
-    </w:p>
-    <w:p>
-      <w:pPr>
-        <w:pStyle w:val="Definition"/>
-      </w:pPr>
-      <w:r>
-        <w:rPr>
-          <w:i/>
-        </w:rPr>
-        <w:t xml:space="preserve">Minor: Networking</w:t>
-      </w:r>
-    </w:p>
-    <w:p>
-      <w:pPr>
-        <w:pStyle w:val="DefinitionTerm"/>
-      </w:pPr>
-      <w:r>
-        <w:t xml:space="preserve">2003-2005</w:t>
-      </w:r>
-    </w:p>
-    <w:p>
-      <w:pPr>
-        <w:pStyle w:val="Definition"/>
-      </w:pPr>
-      <w:r>
-        <w:rPr>
-          <w:b/>
-        </w:rPr>
-        <w:t xml:space="preserve">HSC, Higher Secondary Certificate</w:t>
-      </w:r>
-      <w:r>
-        <w:t xml:space="preserve">; Notre Dame College</w:t>
-      </w:r>
-      <w:r>
-        <w:t xml:space="preserve"> </w:t>
-      </w:r>
-      <w:r>
-        <w:t xml:space="preserve">Dhaka</w:t>
-      </w:r>
-    </w:p>
-    <w:p>
-      <w:pPr>
-        <w:pStyle w:val="Definition"/>
-      </w:pPr>
-      <w:r>
-        <w:rPr>
-          <w:i/>
-        </w:rPr>
-        <w:t xml:space="preserve">Major: Science</w:t>
-      </w:r>
-    </w:p>
-    <w:p>
-      <w:pPr>
-        <w:pStyle w:val="DefinitionTerm"/>
-      </w:pPr>
-      <w:r>
-        <w:t xml:space="preserve">2003</w:t>
-      </w:r>
-    </w:p>
-    <w:p>
-      <w:pPr>
-        <w:pStyle w:val="Definition"/>
-      </w:pPr>
-      <w:r>
-        <w:rPr>
-          <w:b/>
-        </w:rPr>
-        <w:t xml:space="preserve">SSC, Secondary School Certificate</w:t>
-      </w:r>
-      <w:r>
-        <w:t xml:space="preserve">; St. Gregory’s High School</w:t>
-      </w:r>
-      <w:r>
-        <w:t xml:space="preserve"> </w:t>
-      </w:r>
-      <w:r>
-        <w:t xml:space="preserve">Dhaka</w:t>
-      </w:r>
-    </w:p>
-    <w:p>
-      <w:pPr>
-        <w:pStyle w:val="Definition"/>
-      </w:pPr>
-      <w:r>
-        <w:rPr>
-          <w:i/>
-        </w:rPr>
-        <w:t xml:space="preserve">Major: Science</w:t>
-      </w:r>
-    </w:p>
-    <w:p>
-      <w:pPr>
-        <w:pStyle w:val="Heading2"/>
-      </w:pPr>
-      <w:bookmarkStart w:id="23" w:name="experience"/>
-      <w:r>
-        <w:t xml:space="preserve">Experience</w:t>
-      </w:r>
-      <w:bookmarkEnd w:id="23"/>
+        <w:t xml:space="preserve">DevOps Engineer:ImagineRadio</w:t>
+      </w:r>
+    </w:p>
+    <w:p>
+      <w:pPr>
+        <w:pStyle w:val="BodyText"/>
+      </w:pPr>
+      <w:r>
+        <w:t xml:space="preserve">At</w:t>
+      </w:r>
+      <w:r>
+        <w:t xml:space="preserve"> </w:t>
+      </w:r>
+      <w:hyperlink r:id="rId21">
+        <w:r>
+          <w:rPr>
+            <w:rStyle w:val="Hyperlink"/>
+          </w:rPr>
+          <w:t xml:space="preserve">ImagineRadio</w:t>
+        </w:r>
+      </w:hyperlink>
+      <w:r>
+        <w:t xml:space="preserve"> </w:t>
+      </w:r>
+      <w:r>
+        <w:t xml:space="preserve">we associate music with moments and moments with emotions - the emotions that define us. So, we have tried to produce playlists for every moment to connect to every emotion on the spectrum:</w:t>
+      </w:r>
+    </w:p>
+    <w:p>
+      <w:pPr>
+        <w:numPr>
+          <w:ilvl w:val="0"/>
+          <w:numId w:val="1001"/>
+        </w:numPr>
+        <w:pStyle w:val="Compact"/>
+      </w:pPr>
+      <w:r>
+        <w:t xml:space="preserve">Implemented state of the art open source projects like</w:t>
+      </w:r>
+      <w:r>
+        <w:t xml:space="preserve"> </w:t>
+      </w:r>
+      <w:hyperlink r:id="rId22">
+        <w:r>
+          <w:rPr>
+            <w:rStyle w:val="Hyperlink"/>
+          </w:rPr>
+          <w:t xml:space="preserve">React Native</w:t>
+        </w:r>
+      </w:hyperlink>
+      <w:r>
+        <w:t xml:space="preserve"> </w:t>
+      </w:r>
+      <w:r>
+        <w:t xml:space="preserve">to develop and deliver multi-platform app to our users.</w:t>
+      </w:r>
     </w:p>
     <w:p>
       <w:pPr>
@@ -237,7 +140,7 @@
       <w:r>
         <w:t xml:space="preserve"> </w:t>
       </w:r>
-      <w:hyperlink r:id="rId24">
+      <w:hyperlink r:id="rId23">
         <w:r>
           <w:rPr>
             <w:rStyle w:val="Hyperlink"/>
@@ -266,11 +169,11 @@
     </w:p>
     <w:p>
       <w:pPr>
+        <w:numPr>
+          <w:ilvl w:val="0"/>
+          <w:numId w:val="1002"/>
+        </w:numPr>
         <w:pStyle w:val="Compact"/>
-        <w:numPr>
-          <w:numId w:val="1001"/>
-          <w:ilvl w:val="0"/>
-        </w:numPr>
       </w:pPr>
       <w:r>
         <w:t xml:space="preserve">Implemented a Wireless Internet Service Provider (WISP) for our client</w:t>
@@ -284,7 +187,7 @@
       <w:r>
         <w:t xml:space="preserve"> </w:t>
       </w:r>
-      <w:hyperlink r:id="rId25">
+      <w:hyperlink r:id="rId24">
         <w:r>
           <w:rPr>
             <w:rStyle w:val="Hyperlink"/>
@@ -326,11 +229,11 @@
     </w:p>
     <w:p>
       <w:pPr>
+        <w:numPr>
+          <w:ilvl w:val="0"/>
+          <w:numId w:val="1003"/>
+        </w:numPr>
         <w:pStyle w:val="Compact"/>
-        <w:numPr>
-          <w:numId w:val="1002"/>
-          <w:ilvl w:val="0"/>
-        </w:numPr>
       </w:pPr>
       <w:r>
         <w:t xml:space="preserve">Developed an API server to communicate with Patient Database with</w:t>
@@ -363,25 +266,283 @@
     </w:p>
     <w:p>
       <w:pPr>
+        <w:numPr>
+          <w:ilvl w:val="0"/>
+          <w:numId w:val="1004"/>
+        </w:numPr>
         <w:pStyle w:val="Compact"/>
+      </w:pPr>
+      <w:r>
+        <w:t xml:space="preserve">Developed the official web front for the company.</w:t>
+      </w:r>
+    </w:p>
+    <w:p>
+      <w:pPr>
+        <w:pStyle w:val="Heading2"/>
+      </w:pPr>
+      <w:bookmarkStart w:id="25" w:name="education"/>
+      <w:r>
+        <w:t xml:space="preserve">Education</w:t>
+      </w:r>
+      <w:bookmarkEnd w:id="25"/>
+    </w:p>
+    <w:p>
+      <w:pPr>
+        <w:pStyle w:val="DefinitionTerm"/>
+      </w:pPr>
+      <w:r>
+        <w:t xml:space="preserve">2016-2018 (expected)</w:t>
+      </w:r>
+    </w:p>
+    <w:p>
+      <w:pPr>
+        <w:pStyle w:val="Definition"/>
+      </w:pPr>
+      <w:r>
+        <w:rPr>
+          <w:b/>
+        </w:rPr>
+        <w:t xml:space="preserve">MSc, Information Technology</w:t>
+      </w:r>
+      <w:r>
+        <w:t xml:space="preserve">; Institute of Information Technology</w:t>
+      </w:r>
+      <w:r>
+        <w:t xml:space="preserve"> </w:t>
+      </w:r>
+      <w:r>
+        <w:t xml:space="preserve">Dhaka University (Dhaka)</w:t>
+      </w:r>
+    </w:p>
+    <w:p>
+      <w:pPr>
+        <w:pStyle w:val="Definition"/>
+      </w:pPr>
+      <w:r>
+        <w:rPr>
+          <w:i/>
+        </w:rPr>
+        <w:t xml:space="preserve">Thesis title: 12 Factor Note Application with Micro service Architecture</w:t>
+      </w:r>
+    </w:p>
+    <w:p>
+      <w:pPr>
+        <w:pStyle w:val="DefinitionTerm"/>
+      </w:pPr>
+      <w:r>
+        <w:t xml:space="preserve">2006-2010</w:t>
+      </w:r>
+    </w:p>
+    <w:p>
+      <w:pPr>
+        <w:pStyle w:val="Definition"/>
+      </w:pPr>
+      <w:r>
+        <w:rPr>
+          <w:b/>
+        </w:rPr>
+        <w:t xml:space="preserve">BSc, Electronics &amp; Communication Engineering</w:t>
+      </w:r>
+      <w:r>
+        <w:t xml:space="preserve">; Khulna University</w:t>
+      </w:r>
+      <w:r>
+        <w:t xml:space="preserve"> </w:t>
+      </w:r>
+      <w:r>
+        <w:t xml:space="preserve">Khulna</w:t>
+      </w:r>
+    </w:p>
+    <w:p>
+      <w:pPr>
+        <w:pStyle w:val="Definition"/>
+      </w:pPr>
+      <w:r>
+        <w:rPr>
+          <w:i/>
+        </w:rPr>
+        <w:t xml:space="preserve">Minor: Networking</w:t>
+      </w:r>
+    </w:p>
+    <w:p>
+      <w:pPr>
+        <w:pStyle w:val="DefinitionTerm"/>
+      </w:pPr>
+      <w:r>
+        <w:t xml:space="preserve">2003-2005</w:t>
+      </w:r>
+    </w:p>
+    <w:p>
+      <w:pPr>
+        <w:pStyle w:val="Definition"/>
+      </w:pPr>
+      <w:r>
+        <w:rPr>
+          <w:b/>
+        </w:rPr>
+        <w:t xml:space="preserve">HSC, Higher Secondary Certificate</w:t>
+      </w:r>
+      <w:r>
+        <w:t xml:space="preserve">; Notre Dame College</w:t>
+      </w:r>
+      <w:r>
+        <w:t xml:space="preserve"> </w:t>
+      </w:r>
+      <w:r>
+        <w:t xml:space="preserve">Dhaka</w:t>
+      </w:r>
+    </w:p>
+    <w:p>
+      <w:pPr>
+        <w:pStyle w:val="Definition"/>
+      </w:pPr>
+      <w:r>
+        <w:rPr>
+          <w:i/>
+        </w:rPr>
+        <w:t xml:space="preserve">Major: Science</w:t>
+      </w:r>
+    </w:p>
+    <w:p>
+      <w:pPr>
+        <w:pStyle w:val="DefinitionTerm"/>
+      </w:pPr>
+      <w:r>
+        <w:t xml:space="preserve">2003</w:t>
+      </w:r>
+    </w:p>
+    <w:p>
+      <w:pPr>
+        <w:pStyle w:val="Definition"/>
+      </w:pPr>
+      <w:r>
+        <w:rPr>
+          <w:b/>
+        </w:rPr>
+        <w:t xml:space="preserve">SSC, Secondary School Certificate</w:t>
+      </w:r>
+      <w:r>
+        <w:t xml:space="preserve">; St. Gregory’s High School</w:t>
+      </w:r>
+      <w:r>
+        <w:t xml:space="preserve"> </w:t>
+      </w:r>
+      <w:r>
+        <w:t xml:space="preserve">Dhaka</w:t>
+      </w:r>
+    </w:p>
+    <w:p>
+      <w:pPr>
+        <w:pStyle w:val="Definition"/>
+      </w:pPr>
+      <w:r>
+        <w:rPr>
+          <w:i/>
+        </w:rPr>
+        <w:t xml:space="preserve">Major: Science</w:t>
+      </w:r>
+    </w:p>
+    <w:p>
+      <w:pPr>
+        <w:pStyle w:val="Heading2"/>
+      </w:pPr>
+      <w:bookmarkStart w:id="26" w:name="technical-experience"/>
+      <w:r>
+        <w:t xml:space="preserve">Technical Experience</w:t>
+      </w:r>
+      <w:bookmarkEnd w:id="26"/>
+    </w:p>
+    <w:p>
+      <w:pPr>
+        <w:pStyle w:val="DefinitionTerm"/>
+      </w:pPr>
+      <w:r>
+        <w:t xml:space="preserve">Open Source Contribution</w:t>
+      </w:r>
+    </w:p>
+    <w:p>
+      <w:pPr>
+        <w:pStyle w:val="Definition"/>
+      </w:pPr>
+      <w:r>
+        <w:t xml:space="preserve">I am a contributing member of open source projects like</w:t>
+      </w:r>
+      <w:r>
+        <w:t xml:space="preserve"> </w:t>
+      </w:r>
+      <w:hyperlink r:id="rId27">
+        <w:r>
+          <w:rPr>
+            <w:rStyle w:val="Hyperlink"/>
+          </w:rPr>
+          <w:t xml:space="preserve">Kubernetes</w:t>
+        </w:r>
+      </w:hyperlink>
+      <w:r>
+        <w:t xml:space="preserve"> </w:t>
+      </w:r>
+      <w:hyperlink r:id="rId28">
+        <w:r>
+          <w:rPr>
+            <w:rStyle w:val="Hyperlink"/>
+          </w:rPr>
+          <w:t xml:space="preserve">Cloud Native Computing Foundation</w:t>
+        </w:r>
+      </w:hyperlink>
+    </w:p>
+    <w:p>
+      <w:pPr>
         <w:numPr>
-          <w:numId w:val="1003"/>
           <w:ilvl w:val="0"/>
+          <w:numId w:val="1005"/>
         </w:numPr>
-      </w:pPr>
-      <w:r>
-        <w:t xml:space="preserve">Developed the official web front for the company.</w:t>
-      </w:r>
-    </w:p>
-    <w:p>
-      <w:pPr>
-        <w:pStyle w:val="Heading2"/>
-      </w:pPr>
-      <w:bookmarkStart w:id="26" w:name="technical-experience"/>
-      <w:r>
-        <w:t xml:space="preserve">Technical Experience</w:t>
-      </w:r>
-      <w:bookmarkEnd w:id="26"/>
+        <w:pStyle w:val="Compact"/>
+      </w:pPr>
+      <w:r>
+        <w:t xml:space="preserve">I have been granted as attendee for</w:t>
+      </w:r>
+      <w:r>
+        <w:t xml:space="preserve"> </w:t>
+      </w:r>
+      <w:hyperlink r:id="rId29">
+        <w:r>
+          <w:rPr>
+            <w:rStyle w:val="Hyperlink"/>
+          </w:rPr>
+          <w:t xml:space="preserve">KubeCon 2016</w:t>
+        </w:r>
+      </w:hyperlink>
+      <w:r>
+        <w:t xml:space="preserve">, Amsterdam, organized by</w:t>
+      </w:r>
+      <w:r>
+        <w:t xml:space="preserve"> </w:t>
+      </w:r>
+      <w:hyperlink r:id="rId28">
+        <w:r>
+          <w:rPr>
+            <w:rStyle w:val="Hyperlink"/>
+          </w:rPr>
+          <w:t xml:space="preserve">Cloud Native Computing Foundation</w:t>
+        </w:r>
+      </w:hyperlink>
+      <w:r>
+        <w:t xml:space="preserve">, with the scholarship provided by</w:t>
+      </w:r>
+      <w:r>
+        <w:t xml:space="preserve"> </w:t>
+      </w:r>
+      <w:hyperlink r:id="rId30">
+        <w:r>
+          <w:rPr>
+            <w:rStyle w:val="Hyperlink"/>
+          </w:rPr>
+          <w:t xml:space="preserve">Linux Foundation</w:t>
+        </w:r>
+      </w:hyperlink>
+      <w:r>
+        <w:t xml:space="preserve">.</w:t>
+      </w:r>
     </w:p>
     <w:p>
       <w:pPr>
@@ -401,14 +562,13 @@
     </w:p>
     <w:p>
       <w:pPr>
+        <w:numPr>
+          <w:ilvl w:val="0"/>
+          <w:numId w:val="1006"/>
+        </w:numPr>
         <w:pStyle w:val="Compact"/>
-        <w:pStyle w:val="Definition"/>
-        <w:numPr>
-          <w:numId w:val="1004"/>
-          <w:ilvl w:val="0"/>
-        </w:numPr>
-      </w:pPr>
-      <w:hyperlink r:id="rId27">
+      </w:pPr>
+      <w:hyperlink r:id="rId31">
         <w:r>
           <w:rPr>
             <w:rStyle w:val="Hyperlink"/>
@@ -419,60 +579,57 @@
     </w:p>
     <w:p>
       <w:pPr>
+        <w:numPr>
+          <w:ilvl w:val="0"/>
+          <w:numId w:val="1006"/>
+        </w:numPr>
         <w:pStyle w:val="Compact"/>
+      </w:pPr>
+      <w:r>
+        <w:t xml:space="preserve">Red Hat Certified Server Administrator</w:t>
+      </w:r>
+    </w:p>
+    <w:p>
+      <w:pPr>
+        <w:numPr>
+          <w:ilvl w:val="0"/>
+          <w:numId w:val="1006"/>
+        </w:numPr>
+        <w:pStyle w:val="Compact"/>
+      </w:pPr>
+      <w:r>
+        <w:t xml:space="preserve">Solar Photo Voltaic Energy Technology</w:t>
+      </w:r>
+    </w:p>
+    <w:p>
+      <w:pPr>
+        <w:pStyle w:val="DefinitionTerm"/>
+      </w:pPr>
+      <w:r>
+        <w:t xml:space="preserve">Greenfield Project</w:t>
+      </w:r>
+    </w:p>
+    <w:p>
+      <w:pPr>
         <w:pStyle w:val="Definition"/>
+      </w:pPr>
+      <w:r>
+        <w:t xml:space="preserve">These projects are taken as my Greenfield projects to demonstrate and</w:t>
+      </w:r>
+      <w:r>
+        <w:t xml:space="preserve"> </w:t>
+      </w:r>
+      <w:r>
+        <w:t xml:space="preserve">explore different technologies</w:t>
+      </w:r>
+    </w:p>
+    <w:p>
+      <w:pPr>
         <w:numPr>
-          <w:numId w:val="1004"/>
           <w:ilvl w:val="0"/>
+          <w:numId w:val="1007"/>
         </w:numPr>
-      </w:pPr>
-      <w:r>
-        <w:t xml:space="preserve">Red Hat Certified Server Administrator</w:t>
-      </w:r>
-    </w:p>
-    <w:p>
-      <w:pPr>
         <w:pStyle w:val="Compact"/>
-        <w:pStyle w:val="Definition"/>
-        <w:numPr>
-          <w:numId w:val="1004"/>
-          <w:ilvl w:val="0"/>
-        </w:numPr>
-      </w:pPr>
-      <w:r>
-        <w:t xml:space="preserve">Solar Photo Voltaic Energy Technology</w:t>
-      </w:r>
-    </w:p>
-    <w:p>
-      <w:pPr>
-        <w:pStyle w:val="DefinitionTerm"/>
-      </w:pPr>
-      <w:r>
-        <w:t xml:space="preserve">Greenfield Project</w:t>
-      </w:r>
-    </w:p>
-    <w:p>
-      <w:pPr>
-        <w:pStyle w:val="Definition"/>
-      </w:pPr>
-      <w:r>
-        <w:t xml:space="preserve">These projects are taken as my Greenfield projects to demonstrate and</w:t>
-      </w:r>
-      <w:r>
-        <w:t xml:space="preserve"> </w:t>
-      </w:r>
-      <w:r>
-        <w:t xml:space="preserve">explore different technologies</w:t>
-      </w:r>
-    </w:p>
-    <w:p>
-      <w:pPr>
-        <w:pStyle w:val="Compact"/>
-        <w:pStyle w:val="Definition"/>
-        <w:numPr>
-          <w:numId w:val="1005"/>
-          <w:ilvl w:val="0"/>
-        </w:numPr>
       </w:pPr>
       <w:r>
         <w:t xml:space="preserve">12 Factor Note application with Micro Service Architecture</w:t>
@@ -480,7 +637,7 @@
       <w:r>
         <w:t xml:space="preserve"> </w:t>
       </w:r>
-      <w:hyperlink r:id="rId28">
+      <w:hyperlink r:id="rId32">
         <w:r>
           <w:rPr>
             <w:rStyle w:val="Hyperlink"/>
@@ -494,40 +651,11 @@
         <w:pStyle w:val="DefinitionTerm"/>
       </w:pPr>
       <w:r>
-        <w:t xml:space="preserve">Open Source</w:t>
-      </w:r>
-    </w:p>
-    <w:p>
-      <w:pPr>
-        <w:pStyle w:val="Compact"/>
-        <w:pStyle w:val="Definition"/>
-      </w:pPr>
-      <w:r>
-        <w:t xml:space="preserve">I am interested in couple of open source projects like</w:t>
-      </w:r>
-      <w:r>
-        <w:t xml:space="preserve"> </w:t>
-      </w:r>
-      <w:hyperlink r:id="rId29">
-        <w:r>
-          <w:rPr>
-            <w:rStyle w:val="Hyperlink"/>
-          </w:rPr>
-          <w:t xml:space="preserve">Kubernetes</w:t>
-        </w:r>
-      </w:hyperlink>
-    </w:p>
-    <w:p>
-      <w:pPr>
-        <w:pStyle w:val="DefinitionTerm"/>
-      </w:pPr>
-      <w:r>
         <w:t xml:space="preserve">Programming Languages</w:t>
       </w:r>
     </w:p>
     <w:p>
       <w:pPr>
-        <w:pStyle w:val="Compact"/>
         <w:pStyle w:val="Definition"/>
       </w:pPr>
       <w:r>
@@ -676,11 +804,11 @@
       <w:pPr>
         <w:pStyle w:val="Heading2"/>
       </w:pPr>
-      <w:bookmarkStart w:id="30" w:name="activities-and-interests"/>
+      <w:bookmarkStart w:id="33" w:name="activities-and-interests"/>
       <w:r>
         <w:t xml:space="preserve">Activities and Interests</w:t>
       </w:r>
-      <w:bookmarkEnd w:id="30"/>
+      <w:bookmarkEnd w:id="33"/>
     </w:p>
     <w:p>
       <w:pPr>
@@ -692,87 +820,84 @@
     </w:p>
     <w:p>
       <w:pPr>
+        <w:pStyle w:val="Definition"/>
+      </w:pPr>
+      <w:r>
+        <w:t xml:space="preserve">Cricket, Lawn Tennis and Football</w:t>
+      </w:r>
+    </w:p>
+    <w:p>
+      <w:pPr>
+        <w:pStyle w:val="DefinitionTerm"/>
+      </w:pPr>
+      <w:r>
+        <w:t xml:space="preserve">Hobbies</w:t>
+      </w:r>
+    </w:p>
+    <w:p>
+      <w:pPr>
+        <w:pStyle w:val="Definition"/>
+      </w:pPr>
+      <w:r>
+        <w:t xml:space="preserve">Backpacked in Australia, Music and Drawing</w:t>
+      </w:r>
+    </w:p>
+    <w:p>
+      <w:pPr>
+        <w:pStyle w:val="DefinitionTerm"/>
+      </w:pPr>
+      <w:r>
+        <w:t xml:space="preserve">Activities</w:t>
+      </w:r>
+    </w:p>
+    <w:p>
+      <w:pPr>
+        <w:pStyle w:val="Definition"/>
+      </w:pPr>
+      <w:r>
+        <w:t xml:space="preserve">I was a active member of NDSC. Won couple of prizes on campus fair.</w:t>
+      </w:r>
+    </w:p>
+    <w:p>
+      <w:pPr>
+        <w:pStyle w:val="Heading2"/>
+      </w:pPr>
+      <w:bookmarkStart w:id="34" w:name="other"/>
+      <w:r>
+        <w:t xml:space="preserve">Other</w:t>
+      </w:r>
+      <w:bookmarkEnd w:id="34"/>
+    </w:p>
+    <w:p>
+      <w:pPr>
+        <w:numPr>
+          <w:ilvl w:val="0"/>
+          <w:numId w:val="1008"/>
+        </w:numPr>
+      </w:pPr>
+      <w:r>
+        <w:t xml:space="preserve">Human Languages:</w:t>
+      </w:r>
+    </w:p>
+    <w:p>
+      <w:pPr>
+        <w:numPr>
+          <w:ilvl w:val="1"/>
+          <w:numId w:val="1009"/>
+        </w:numPr>
         <w:pStyle w:val="Compact"/>
-        <w:pStyle w:val="Definition"/>
-      </w:pPr>
-      <w:r>
-        <w:t xml:space="preserve">Cricket, Lawn Tennis and Football</w:t>
-      </w:r>
-    </w:p>
-    <w:p>
-      <w:pPr>
-        <w:pStyle w:val="DefinitionTerm"/>
-      </w:pPr>
-      <w:r>
-        <w:t xml:space="preserve">Hobbies</w:t>
-      </w:r>
-    </w:p>
-    <w:p>
-      <w:pPr>
+      </w:pPr>
+      <w:r>
+        <w:t xml:space="preserve">Bangla (native speaker)</w:t>
+      </w:r>
+    </w:p>
+    <w:p>
+      <w:pPr>
+        <w:numPr>
+          <w:ilvl w:val="1"/>
+          <w:numId w:val="1009"/>
+        </w:numPr>
         <w:pStyle w:val="Compact"/>
-        <w:pStyle w:val="Definition"/>
-      </w:pPr>
-      <w:r>
-        <w:t xml:space="preserve">Backpacked in Australia, Music and Drawing</w:t>
-      </w:r>
-    </w:p>
-    <w:p>
-      <w:pPr>
-        <w:pStyle w:val="DefinitionTerm"/>
-      </w:pPr>
-      <w:r>
-        <w:t xml:space="preserve">Activities</w:t>
-      </w:r>
-    </w:p>
-    <w:p>
-      <w:pPr>
-        <w:pStyle w:val="Compact"/>
-        <w:pStyle w:val="Definition"/>
-      </w:pPr>
-      <w:r>
-        <w:t xml:space="preserve">I was a active member of NDSC. Won couple of prizes on campus fair.</w:t>
-      </w:r>
-    </w:p>
-    <w:p>
-      <w:pPr>
-        <w:pStyle w:val="Heading2"/>
-      </w:pPr>
-      <w:bookmarkStart w:id="31" w:name="other"/>
-      <w:r>
-        <w:t xml:space="preserve">Other</w:t>
-      </w:r>
-      <w:bookmarkEnd w:id="31"/>
-    </w:p>
-    <w:p>
-      <w:pPr>
-        <w:numPr>
-          <w:numId w:val="1006"/>
-          <w:ilvl w:val="0"/>
-        </w:numPr>
-      </w:pPr>
-      <w:r>
-        <w:t xml:space="preserve">Human Languages:</w:t>
-      </w:r>
-    </w:p>
-    <w:p>
-      <w:pPr>
-        <w:pStyle w:val="Compact"/>
-        <w:numPr>
-          <w:numId w:val="1007"/>
-          <w:ilvl w:val="1"/>
-        </w:numPr>
-      </w:pPr>
-      <w:r>
-        <w:t xml:space="preserve">Bangla (native speaker)</w:t>
-      </w:r>
-    </w:p>
-    <w:p>
-      <w:pPr>
-        <w:pStyle w:val="Compact"/>
-        <w:numPr>
-          <w:numId w:val="1007"/>
-          <w:ilvl w:val="1"/>
-        </w:numPr>
       </w:pPr>
       <w:r>
         <w:t xml:space="preserve">English</w:t>
@@ -809,7 +934,7 @@
 <file path=word/numbering.xml><?xml version="1.0" encoding="utf-8"?>
 <w:numbering xmlns:w="http://schemas.openxmlformats.org/wordprocessingml/2006/main">
   <w:abstractNum w:abstractNumId="990">
-    <w:nsid w:val="8bbe2b31"/>
+    <w:nsid w:val="2c1ae401"/>
     <w:multiLevelType w:val="multilevel"/>
     <w:lvl w:ilvl="0">
       <w:numFmt w:val="bullet"/>
@@ -912,7 +1037,7 @@
     </w:lvl>
   </w:abstractNum>
   <w:abstractNum w:abstractNumId="991">
-    <w:nsid w:val="771c070b"/>
+    <w:nsid w:val="ea454b4c"/>
     <w:multiLevelType w:val="multilevel"/>
     <w:lvl w:ilvl="0">
       <w:numFmt w:val="bullet"/>
@@ -1038,6 +1163,12 @@
   <w:num w:numId="1007">
     <w:abstractNumId w:val="991"/>
   </w:num>
+  <w:num w:numId="1008">
+    <w:abstractNumId w:val="991"/>
+  </w:num>
+  <w:num w:numId="1009">
+    <w:abstractNumId w:val="991"/>
+  </w:num>
 </w:numbering>
 </file>
 
@@ -1181,7 +1312,7 @@
       <w:rFonts w:asciiTheme="majorHAnsi" w:eastAsiaTheme="majorEastAsia" w:hAnsiTheme="majorHAnsi" w:cstheme="majorBidi"/>
       <w:b/>
       <w:bCs/>
-      <w:color w:val="345A8A" w:themeColor="accent1" w:themeShade="B5"/>
+      <w:color w:val="4F81BD" w:themeColor="accent1"/>
       <w:sz w:val="32"/>
       <w:szCs w:val="32"/>
     </w:rPr>
@@ -1204,8 +1335,8 @@
       <w:b/>
       <w:bCs/>
       <w:color w:val="4F81BD" w:themeColor="accent1"/>
-      <w:sz w:val="32"/>
-      <w:szCs w:val="32"/>
+      <w:sz w:val="28"/>
+      <w:szCs w:val="28"/>
     </w:rPr>
   </w:style>
   <w:style w:type="paragraph" w:styleId="Heading3">
@@ -1226,8 +1357,8 @@
       <w:b/>
       <w:bCs/>
       <w:color w:val="4F81BD" w:themeColor="accent1"/>
-      <w:sz w:val="28"/>
-      <w:szCs w:val="28"/>
+      <w:sz w:val="24"/>
+      <w:szCs w:val="24"/>
     </w:rPr>
   </w:style>
   <w:style w:type="paragraph" w:styleId="Heading4">
@@ -1245,7 +1376,7 @@
     </w:pPr>
     <w:rPr>
       <w:rFonts w:asciiTheme="majorHAnsi" w:eastAsiaTheme="majorEastAsia" w:hAnsiTheme="majorHAnsi" w:cstheme="majorBidi"/>
-      <w:b/>
+      <w:i/>
       <w:bCs/>
       <w:color w:val="4F81BD" w:themeColor="accent1"/>
       <w:sz w:val="24"/>
@@ -1267,7 +1398,6 @@
     </w:pPr>
     <w:rPr>
       <w:rFonts w:asciiTheme="majorHAnsi" w:eastAsiaTheme="majorEastAsia" w:hAnsiTheme="majorHAnsi" w:cstheme="majorBidi"/>
-      <w:i/>
       <w:iCs/>
       <w:color w:val="4F81BD" w:themeColor="accent1"/>
       <w:sz w:val="24"/>
@@ -1363,14 +1493,8 @@
     <w:qFormat/>
     <w:pPr>
       <w:spacing w:before="100" w:after="100"/>
-      <w:ind w:firstLine="0"/>
-    </w:pPr>
-    <w:rPr>
-      <w:rFonts w:asciiTheme="majorHAnsi" w:eastAsiaTheme="majorEastAsia" w:hAnsiTheme="majorHAnsi" w:cstheme="majorBidi"/>
-      <w:bCs/>
-      <w:sz w:val="20"/>
-      <w:szCs w:val="20"/>
-    </w:rPr>
+      <w:ind w:firstLine="0" w:left="480" w:right="480"/>
+    </w:pPr>
   </w:style>
   <w:style w:type="paragraph" w:styleId="FootnoteText">
     <w:name w:val="Footnote Text"/>

</xml_diff>

<commit_message>
Added commit-timeline links :car:
</commit_message>
<xml_diff>
--- a/resume.docx
+++ b/resume.docx
@@ -33,30 +33,26 @@
         <w:t xml:space="preserve">DevOps Engineer</w:t>
       </w:r>
     </w:p>
-    <w:tbl>
-      <w:tblPr>
-        <w:tblStyle w:val="Table"/>
-        <w:tblW w:type="pct" w:w="0.0"/>
-        <w:tblLook w:firstRow="0"/>
-      </w:tblPr>
-      <w:tblGrid/>
-      <w:tr>
-        <w:tc>
-          <w:p>
-            <w:pPr>
-              <w:pStyle w:val="Compact"/>
-              <w:jc w:val="left"/>
-            </w:pPr>
-            <w:r>
-              <w:t xml:space="preserve">Experience</w:t>
-            </w:r>
-          </w:p>
-        </w:tc>
-      </w:tr>
-    </w:tbl>
-    <w:p>
-      <w:pPr>
-        <w:pStyle w:val="BodyText"/>
+    <w:p>
+      <w:r>
+        <w:pict>
+          <v:rect style="width:0;height:1.5pt" o:hralign="center" o:hrstd="t" o:hr="t"/>
+        </w:pict>
+      </w:r>
+    </w:p>
+    <w:p>
+      <w:pPr>
+        <w:pStyle w:val="Heading2"/>
+      </w:pPr>
+      <w:bookmarkStart w:id="21" w:name="experience"/>
+      <w:r>
+        <w:t xml:space="preserve">Experience</w:t>
+      </w:r>
+      <w:bookmarkEnd w:id="21"/>
+    </w:p>
+    <w:p>
+      <w:pPr>
+        <w:pStyle w:val="FirstParagraph"/>
       </w:pPr>
       <w:r>
         <w:rPr>
@@ -75,7 +71,7 @@
       <w:r>
         <w:t xml:space="preserve"> </w:t>
       </w:r>
-      <w:hyperlink r:id="rId21">
+      <w:hyperlink r:id="rId22">
         <w:r>
           <w:rPr>
             <w:rStyle w:val="Hyperlink"/>
@@ -104,7 +100,7 @@
       <w:r>
         <w:t xml:space="preserve"> </w:t>
       </w:r>
-      <w:hyperlink r:id="rId22">
+      <w:hyperlink r:id="rId23">
         <w:r>
           <w:rPr>
             <w:rStyle w:val="Hyperlink"/>
@@ -121,6 +117,75 @@
     </w:p>
     <w:p>
       <w:pPr>
+        <w:numPr>
+          <w:ilvl w:val="0"/>
+          <w:numId w:val="1001"/>
+        </w:numPr>
+        <w:pStyle w:val="Compact"/>
+      </w:pPr>
+      <w:r>
+        <w:t xml:space="preserve">Integrated couple of RN community libraries like admob, onesignal, sentry, firebase etc</w:t>
+      </w:r>
+    </w:p>
+    <w:p>
+      <w:pPr>
+        <w:numPr>
+          <w:ilvl w:val="0"/>
+          <w:numId w:val="1001"/>
+        </w:numPr>
+        <w:pStyle w:val="Compact"/>
+      </w:pPr>
+      <w:r>
+        <w:t xml:space="preserve">Written fail-over technique, ip based geo restriction and some of the core business logic.</w:t>
+      </w:r>
+    </w:p>
+    <w:p>
+      <w:pPr>
+        <w:pStyle w:val="FirstParagraph"/>
+      </w:pPr>
+      <w:r>
+        <w:rPr>
+          <w:b/>
+        </w:rPr>
+        <w:t xml:space="preserve">Commit-Timeline</w:t>
+      </w:r>
+    </w:p>
+    <w:p>
+      <w:pPr>
+        <w:numPr>
+          <w:ilvl w:val="0"/>
+          <w:numId w:val="1002"/>
+        </w:numPr>
+        <w:pStyle w:val="Compact"/>
+      </w:pPr>
+      <w:hyperlink r:id="rId24">
+        <w:r>
+          <w:rPr>
+            <w:rStyle w:val="Hyperlink"/>
+          </w:rPr>
+          <w:t xml:space="preserve">ImagineRadio(https://sadathossain.github.io/commit-timeline/imagineradio)</w:t>
+        </w:r>
+      </w:hyperlink>
+    </w:p>
+    <w:p>
+      <w:pPr>
+        <w:numPr>
+          <w:ilvl w:val="0"/>
+          <w:numId w:val="1002"/>
+        </w:numPr>
+        <w:pStyle w:val="Compact"/>
+      </w:pPr>
+      <w:hyperlink r:id="rId25">
+        <w:r>
+          <w:rPr>
+            <w:rStyle w:val="Hyperlink"/>
+          </w:rPr>
+          <w:t xml:space="preserve">ImagineRadio-Web(https://sadathossain.github.io/commit-timeline/imagineradio-web)</w:t>
+        </w:r>
+      </w:hyperlink>
+    </w:p>
+    <w:p>
+      <w:pPr>
         <w:pStyle w:val="FirstParagraph"/>
       </w:pPr>
       <w:r>
@@ -140,7 +205,7 @@
       <w:r>
         <w:t xml:space="preserve"> </w:t>
       </w:r>
-      <w:hyperlink r:id="rId23">
+      <w:hyperlink r:id="rId26">
         <w:r>
           <w:rPr>
             <w:rStyle w:val="Hyperlink"/>
@@ -171,7 +236,7 @@
       <w:pPr>
         <w:numPr>
           <w:ilvl w:val="0"/>
-          <w:numId w:val="1002"/>
+          <w:numId w:val="1003"/>
         </w:numPr>
         <w:pStyle w:val="Compact"/>
       </w:pPr>
@@ -187,7 +252,7 @@
       <w:r>
         <w:t xml:space="preserve"> </w:t>
       </w:r>
-      <w:hyperlink r:id="rId24">
+      <w:hyperlink r:id="rId27">
         <w:r>
           <w:rPr>
             <w:rStyle w:val="Hyperlink"/>
@@ -231,7 +296,7 @@
       <w:pPr>
         <w:numPr>
           <w:ilvl w:val="0"/>
-          <w:numId w:val="1003"/>
+          <w:numId w:val="1004"/>
         </w:numPr>
         <w:pStyle w:val="Compact"/>
       </w:pPr>
@@ -268,7 +333,7 @@
       <w:pPr>
         <w:numPr>
           <w:ilvl w:val="0"/>
-          <w:numId w:val="1004"/>
+          <w:numId w:val="1005"/>
         </w:numPr>
         <w:pStyle w:val="Compact"/>
       </w:pPr>
@@ -280,11 +345,11 @@
       <w:pPr>
         <w:pStyle w:val="Heading2"/>
       </w:pPr>
-      <w:bookmarkStart w:id="25" w:name="education"/>
+      <w:bookmarkStart w:id="28" w:name="education"/>
       <w:r>
         <w:t xml:space="preserve">Education</w:t>
       </w:r>
-      <w:bookmarkEnd w:id="25"/>
+      <w:bookmarkEnd w:id="28"/>
     </w:p>
     <w:p>
       <w:pPr>
@@ -446,11 +511,11 @@
       <w:pPr>
         <w:pStyle w:val="Heading2"/>
       </w:pPr>
-      <w:bookmarkStart w:id="26" w:name="technical-experience"/>
+      <w:bookmarkStart w:id="29" w:name="technical-experience"/>
       <w:r>
         <w:t xml:space="preserve">Technical Experience</w:t>
       </w:r>
-      <w:bookmarkEnd w:id="26"/>
+      <w:bookmarkEnd w:id="29"/>
     </w:p>
     <w:p>
       <w:pPr>
@@ -470,7 +535,7 @@
       <w:r>
         <w:t xml:space="preserve"> </w:t>
       </w:r>
-      <w:hyperlink r:id="rId27">
+      <w:hyperlink r:id="rId30">
         <w:r>
           <w:rPr>
             <w:rStyle w:val="Hyperlink"/>
@@ -479,9 +544,12 @@
         </w:r>
       </w:hyperlink>
       <w:r>
-        <w:t xml:space="preserve"> </w:t>
-      </w:r>
-      <w:hyperlink r:id="rId28">
+        <w:t xml:space="preserve">,</w:t>
+      </w:r>
+      <w:r>
+        <w:t xml:space="preserve"> </w:t>
+      </w:r>
+      <w:hyperlink r:id="rId31">
         <w:r>
           <w:rPr>
             <w:rStyle w:val="Hyperlink"/>
@@ -494,7 +562,7 @@
       <w:pPr>
         <w:numPr>
           <w:ilvl w:val="0"/>
-          <w:numId w:val="1005"/>
+          <w:numId w:val="1006"/>
         </w:numPr>
         <w:pStyle w:val="Compact"/>
       </w:pPr>
@@ -504,7 +572,7 @@
       <w:r>
         <w:t xml:space="preserve"> </w:t>
       </w:r>
-      <w:hyperlink r:id="rId29">
+      <w:hyperlink r:id="rId32">
         <w:r>
           <w:rPr>
             <w:rStyle w:val="Hyperlink"/>
@@ -518,7 +586,7 @@
       <w:r>
         <w:t xml:space="preserve"> </w:t>
       </w:r>
-      <w:hyperlink r:id="rId28">
+      <w:hyperlink r:id="rId31">
         <w:r>
           <w:rPr>
             <w:rStyle w:val="Hyperlink"/>
@@ -532,7 +600,7 @@
       <w:r>
         <w:t xml:space="preserve"> </w:t>
       </w:r>
-      <w:hyperlink r:id="rId30">
+      <w:hyperlink r:id="rId33">
         <w:r>
           <w:rPr>
             <w:rStyle w:val="Hyperlink"/>
@@ -564,11 +632,11 @@
       <w:pPr>
         <w:numPr>
           <w:ilvl w:val="0"/>
-          <w:numId w:val="1006"/>
+          <w:numId w:val="1007"/>
         </w:numPr>
         <w:pStyle w:val="Compact"/>
       </w:pPr>
-      <w:hyperlink r:id="rId31">
+      <w:hyperlink r:id="rId34">
         <w:r>
           <w:rPr>
             <w:rStyle w:val="Hyperlink"/>
@@ -581,46 +649,12 @@
       <w:pPr>
         <w:numPr>
           <w:ilvl w:val="0"/>
-          <w:numId w:val="1006"/>
+          <w:numId w:val="1007"/>
         </w:numPr>
         <w:pStyle w:val="Compact"/>
       </w:pPr>
       <w:r>
         <w:t xml:space="preserve">Red Hat Certified Server Administrator</w:t>
-      </w:r>
-    </w:p>
-    <w:p>
-      <w:pPr>
-        <w:numPr>
-          <w:ilvl w:val="0"/>
-          <w:numId w:val="1006"/>
-        </w:numPr>
-        <w:pStyle w:val="Compact"/>
-      </w:pPr>
-      <w:r>
-        <w:t xml:space="preserve">Solar Photo Voltaic Energy Technology</w:t>
-      </w:r>
-    </w:p>
-    <w:p>
-      <w:pPr>
-        <w:pStyle w:val="DefinitionTerm"/>
-      </w:pPr>
-      <w:r>
-        <w:t xml:space="preserve">Greenfield Project</w:t>
-      </w:r>
-    </w:p>
-    <w:p>
-      <w:pPr>
-        <w:pStyle w:val="Definition"/>
-      </w:pPr>
-      <w:r>
-        <w:t xml:space="preserve">These projects are taken as my Greenfield projects to demonstrate and</w:t>
-      </w:r>
-      <w:r>
-        <w:t xml:space="preserve"> </w:t>
-      </w:r>
-      <w:r>
-        <w:t xml:space="preserve">explore different technologies</w:t>
       </w:r>
     </w:p>
     <w:p>
@@ -632,12 +666,46 @@
         <w:pStyle w:val="Compact"/>
       </w:pPr>
       <w:r>
+        <w:t xml:space="preserve">Solar Photo Voltaic Energy Technology</w:t>
+      </w:r>
+    </w:p>
+    <w:p>
+      <w:pPr>
+        <w:pStyle w:val="DefinitionTerm"/>
+      </w:pPr>
+      <w:r>
+        <w:t xml:space="preserve">Greenfield Project</w:t>
+      </w:r>
+    </w:p>
+    <w:p>
+      <w:pPr>
+        <w:pStyle w:val="Definition"/>
+      </w:pPr>
+      <w:r>
+        <w:t xml:space="preserve">These projects are taken as my Greenfield projects to demonstrate and</w:t>
+      </w:r>
+      <w:r>
+        <w:t xml:space="preserve"> </w:t>
+      </w:r>
+      <w:r>
+        <w:t xml:space="preserve">explore different technologies</w:t>
+      </w:r>
+    </w:p>
+    <w:p>
+      <w:pPr>
+        <w:numPr>
+          <w:ilvl w:val="0"/>
+          <w:numId w:val="1008"/>
+        </w:numPr>
+        <w:pStyle w:val="Compact"/>
+      </w:pPr>
+      <w:r>
         <w:t xml:space="preserve">12 Factor Note application with Micro Service Architecture</w:t>
       </w:r>
       <w:r>
         <w:t xml:space="preserve"> </w:t>
       </w:r>
-      <w:hyperlink r:id="rId32">
+      <w:hyperlink r:id="rId35">
         <w:r>
           <w:rPr>
             <w:rStyle w:val="Hyperlink"/>
@@ -804,11 +872,11 @@
       <w:pPr>
         <w:pStyle w:val="Heading2"/>
       </w:pPr>
-      <w:bookmarkStart w:id="33" w:name="activities-and-interests"/>
+      <w:bookmarkStart w:id="36" w:name="activities-and-interests"/>
       <w:r>
         <w:t xml:space="preserve">Activities and Interests</w:t>
       </w:r>
-      <w:bookmarkEnd w:id="33"/>
+      <w:bookmarkEnd w:id="36"/>
     </w:p>
     <w:p>
       <w:pPr>
@@ -862,17 +930,17 @@
       <w:pPr>
         <w:pStyle w:val="Heading2"/>
       </w:pPr>
-      <w:bookmarkStart w:id="34" w:name="other"/>
+      <w:bookmarkStart w:id="37" w:name="other"/>
       <w:r>
         <w:t xml:space="preserve">Other</w:t>
       </w:r>
-      <w:bookmarkEnd w:id="34"/>
+      <w:bookmarkEnd w:id="37"/>
     </w:p>
     <w:p>
       <w:pPr>
         <w:numPr>
           <w:ilvl w:val="0"/>
-          <w:numId w:val="1008"/>
+          <w:numId w:val="1009"/>
         </w:numPr>
       </w:pPr>
       <w:r>
@@ -883,7 +951,7 @@
       <w:pPr>
         <w:numPr>
           <w:ilvl w:val="1"/>
-          <w:numId w:val="1009"/>
+          <w:numId w:val="1010"/>
         </w:numPr>
         <w:pStyle w:val="Compact"/>
       </w:pPr>
@@ -895,7 +963,7 @@
       <w:pPr>
         <w:numPr>
           <w:ilvl w:val="1"/>
-          <w:numId w:val="1009"/>
+          <w:numId w:val="1010"/>
         </w:numPr>
         <w:pStyle w:val="Compact"/>
       </w:pPr>
@@ -1167,6 +1235,9 @@
     <w:abstractNumId w:val="991"/>
   </w:num>
   <w:num w:numId="1009">
+    <w:abstractNumId w:val="991"/>
+  </w:num>
+  <w:num w:numId="1010">
     <w:abstractNumId w:val="991"/>
   </w:num>
 </w:numbering>

</xml_diff>

<commit_message>
Added email and phone :construction:
</commit_message>
<xml_diff>
--- a/resume.docx
+++ b/resume.docx
@@ -32,6 +32,28 @@
       <w:r>
         <w:t xml:space="preserve">DevOps Engineer</w:t>
       </w:r>
+      <w:r>
+        <w:br/>
+      </w:r>
+      <w:hyperlink r:id="rId21">
+        <w:r>
+          <w:rPr>
+            <w:rStyle w:val="Hyperlink"/>
+          </w:rPr>
+          <w:t xml:space="preserve">sadat.hossain@hotmail.com</w:t>
+        </w:r>
+      </w:hyperlink>
+      <w:r>
+        <w:br/>
+      </w:r>
+      <w:hyperlink r:id="rId22">
+        <w:r>
+          <w:rPr>
+            <w:rStyle w:val="Hyperlink"/>
+          </w:rPr>
+          <w:t xml:space="preserve">+8801747367559</w:t>
+        </w:r>
+      </w:hyperlink>
     </w:p>
     <w:p>
       <w:r>
@@ -44,11 +66,11 @@
       <w:pPr>
         <w:pStyle w:val="Heading2"/>
       </w:pPr>
-      <w:bookmarkStart w:id="21" w:name="experience"/>
+      <w:bookmarkStart w:id="23" w:name="experience"/>
       <w:r>
         <w:t xml:space="preserve">Experience</w:t>
       </w:r>
-      <w:bookmarkEnd w:id="21"/>
+      <w:bookmarkEnd w:id="23"/>
     </w:p>
     <w:p>
       <w:pPr>
@@ -71,7 +93,7 @@
       <w:r>
         <w:t xml:space="preserve"> </w:t>
       </w:r>
-      <w:hyperlink r:id="rId22">
+      <w:hyperlink r:id="rId24">
         <w:r>
           <w:rPr>
             <w:rStyle w:val="Hyperlink"/>
@@ -100,7 +122,7 @@
       <w:r>
         <w:t xml:space="preserve"> </w:t>
       </w:r>
-      <w:hyperlink r:id="rId23">
+      <w:hyperlink r:id="rId25">
         <w:r>
           <w:rPr>
             <w:rStyle w:val="Hyperlink"/>
@@ -158,7 +180,7 @@
         </w:numPr>
         <w:pStyle w:val="Compact"/>
       </w:pPr>
-      <w:hyperlink r:id="rId24">
+      <w:hyperlink r:id="rId26">
         <w:r>
           <w:rPr>
             <w:rStyle w:val="Hyperlink"/>
@@ -175,7 +197,7 @@
         </w:numPr>
         <w:pStyle w:val="Compact"/>
       </w:pPr>
-      <w:hyperlink r:id="rId25">
+      <w:hyperlink r:id="rId27">
         <w:r>
           <w:rPr>
             <w:rStyle w:val="Hyperlink"/>
@@ -205,7 +227,7 @@
       <w:r>
         <w:t xml:space="preserve"> </w:t>
       </w:r>
-      <w:hyperlink r:id="rId26">
+      <w:hyperlink r:id="rId28">
         <w:r>
           <w:rPr>
             <w:rStyle w:val="Hyperlink"/>
@@ -252,7 +274,7 @@
       <w:r>
         <w:t xml:space="preserve"> </w:t>
       </w:r>
-      <w:hyperlink r:id="rId27">
+      <w:hyperlink r:id="rId29">
         <w:r>
           <w:rPr>
             <w:rStyle w:val="Hyperlink"/>
@@ -345,11 +367,11 @@
       <w:pPr>
         <w:pStyle w:val="Heading2"/>
       </w:pPr>
-      <w:bookmarkStart w:id="28" w:name="education"/>
+      <w:bookmarkStart w:id="30" w:name="education"/>
       <w:r>
         <w:t xml:space="preserve">Education</w:t>
       </w:r>
-      <w:bookmarkEnd w:id="28"/>
+      <w:bookmarkEnd w:id="30"/>
     </w:p>
     <w:p>
       <w:pPr>
@@ -511,11 +533,11 @@
       <w:pPr>
         <w:pStyle w:val="Heading2"/>
       </w:pPr>
-      <w:bookmarkStart w:id="29" w:name="technical-experience"/>
+      <w:bookmarkStart w:id="31" w:name="technical-experience"/>
       <w:r>
         <w:t xml:space="preserve">Technical Experience</w:t>
       </w:r>
-      <w:bookmarkEnd w:id="29"/>
+      <w:bookmarkEnd w:id="31"/>
     </w:p>
     <w:p>
       <w:pPr>
@@ -535,7 +557,7 @@
       <w:r>
         <w:t xml:space="preserve"> </w:t>
       </w:r>
-      <w:hyperlink r:id="rId30">
+      <w:hyperlink r:id="rId32">
         <w:r>
           <w:rPr>
             <w:rStyle w:val="Hyperlink"/>
@@ -549,7 +571,7 @@
       <w:r>
         <w:t xml:space="preserve"> </w:t>
       </w:r>
-      <w:hyperlink r:id="rId31">
+      <w:hyperlink r:id="rId33">
         <w:r>
           <w:rPr>
             <w:rStyle w:val="Hyperlink"/>
@@ -572,7 +594,7 @@
       <w:r>
         <w:t xml:space="preserve"> </w:t>
       </w:r>
-      <w:hyperlink r:id="rId32">
+      <w:hyperlink r:id="rId34">
         <w:r>
           <w:rPr>
             <w:rStyle w:val="Hyperlink"/>
@@ -586,7 +608,7 @@
       <w:r>
         <w:t xml:space="preserve"> </w:t>
       </w:r>
-      <w:hyperlink r:id="rId31">
+      <w:hyperlink r:id="rId33">
         <w:r>
           <w:rPr>
             <w:rStyle w:val="Hyperlink"/>
@@ -600,7 +622,7 @@
       <w:r>
         <w:t xml:space="preserve"> </w:t>
       </w:r>
-      <w:hyperlink r:id="rId33">
+      <w:hyperlink r:id="rId35">
         <w:r>
           <w:rPr>
             <w:rStyle w:val="Hyperlink"/>
@@ -636,7 +658,7 @@
         </w:numPr>
         <w:pStyle w:val="Compact"/>
       </w:pPr>
-      <w:hyperlink r:id="rId34">
+      <w:hyperlink r:id="rId36">
         <w:r>
           <w:rPr>
             <w:rStyle w:val="Hyperlink"/>
@@ -705,7 +727,7 @@
       <w:r>
         <w:t xml:space="preserve"> </w:t>
       </w:r>
-      <w:hyperlink r:id="rId35">
+      <w:hyperlink r:id="rId37">
         <w:r>
           <w:rPr>
             <w:rStyle w:val="Hyperlink"/>
@@ -872,11 +894,11 @@
       <w:pPr>
         <w:pStyle w:val="Heading2"/>
       </w:pPr>
-      <w:bookmarkStart w:id="36" w:name="activities-and-interests"/>
+      <w:bookmarkStart w:id="38" w:name="activities-and-interests"/>
       <w:r>
         <w:t xml:space="preserve">Activities and Interests</w:t>
       </w:r>
-      <w:bookmarkEnd w:id="36"/>
+      <w:bookmarkEnd w:id="38"/>
     </w:p>
     <w:p>
       <w:pPr>
@@ -930,11 +952,11 @@
       <w:pPr>
         <w:pStyle w:val="Heading2"/>
       </w:pPr>
-      <w:bookmarkStart w:id="37" w:name="other"/>
+      <w:bookmarkStart w:id="39" w:name="other"/>
       <w:r>
         <w:t xml:space="preserve">Other</w:t>
       </w:r>
-      <w:bookmarkEnd w:id="37"/>
+      <w:bookmarkEnd w:id="39"/>
     </w:p>
     <w:p>
       <w:pPr>

</xml_diff>

<commit_message>
Moved to JS  :hotsprings:
</commit_message>
<xml_diff>
--- a/resume.docx
+++ b/resume.docx
@@ -24,7 +24,7 @@
         <w:pStyle w:val="BlockText"/>
       </w:pPr>
       <w:r>
-        <w:t xml:space="preserve">Specialties: Golang, Python, ES6, Linux, Docker</w:t>
+        <w:t xml:space="preserve">Specialties: Javascript, React, React-Native, Golang, Docker</w:t>
       </w:r>
       <w:r>
         <w:br/>
@@ -105,7 +105,7 @@
         <w:t xml:space="preserve"> </w:t>
       </w:r>
       <w:r>
-        <w:t xml:space="preserve">we associate music with moments and moments with emotions - the emotions that define us. So, we have tried to produce playlists for every moment to connect to every emotion on the spectrum:</w:t>
+        <w:t xml:space="preserve">we associate music with moments and moments with emotions - the emotions that define us. So, we have tried to produce playlists for every moment to connect to every emotion on the spectrum. To ensure that, Our technical Stack comprised of Django-Rest-Framework(DRF) and React-Native(RN) for cross-platform app delivery. As a startup, My journey with IR mostly has been delivery oriented and feature centric around these 3 key criteria:</w:t>
       </w:r>
     </w:p>
     <w:p>
@@ -116,12 +116,6 @@
         </w:numPr>
         <w:pStyle w:val="Compact"/>
       </w:pPr>
-      <w:r>
-        <w:t xml:space="preserve">Implemented state of the art open source projects like</w:t>
-      </w:r>
-      <w:r>
-        <w:t xml:space="preserve"> </w:t>
-      </w:r>
       <w:hyperlink r:id="rId25">
         <w:r>
           <w:rPr>
@@ -130,11 +124,171 @@
           <w:t xml:space="preserve">React Native</w:t>
         </w:r>
       </w:hyperlink>
-      <w:r>
-        <w:t xml:space="preserve"> </w:t>
-      </w:r>
-      <w:r>
-        <w:t xml:space="preserve">to develop and deliver multi-platform app to our users.</w:t>
+    </w:p>
+    <w:p>
+      <w:pPr>
+        <w:numPr>
+          <w:ilvl w:val="1"/>
+          <w:numId w:val="1002"/>
+        </w:numPr>
+        <w:pStyle w:val="Compact"/>
+      </w:pPr>
+      <w:r>
+        <w:t xml:space="preserve">Integrated and Maintained couple of</w:t>
+      </w:r>
+      <w:r>
+        <w:t xml:space="preserve"> </w:t>
+      </w:r>
+      <w:hyperlink r:id="rId25">
+        <w:r>
+          <w:rPr>
+            <w:rStyle w:val="Hyperlink"/>
+          </w:rPr>
+          <w:t xml:space="preserve">React Native</w:t>
+        </w:r>
+      </w:hyperlink>
+      <w:r>
+        <w:t xml:space="preserve"> </w:t>
+      </w:r>
+      <w:r>
+        <w:t xml:space="preserve">community libraries like</w:t>
+      </w:r>
+      <w:r>
+        <w:t xml:space="preserve"> </w:t>
+      </w:r>
+      <w:hyperlink r:id="rId26">
+        <w:r>
+          <w:rPr>
+            <w:rStyle w:val="Hyperlink"/>
+          </w:rPr>
+          <w:t xml:space="preserve">React Native Track Player</w:t>
+        </w:r>
+      </w:hyperlink>
+      <w:r>
+        <w:t xml:space="preserve">,</w:t>
+      </w:r>
+      <w:r>
+        <w:t xml:space="preserve"> </w:t>
+      </w:r>
+      <w:hyperlink r:id="rId27">
+        <w:r>
+          <w:rPr>
+            <w:rStyle w:val="Hyperlink"/>
+          </w:rPr>
+          <w:t xml:space="preserve">OneSignal</w:t>
+        </w:r>
+      </w:hyperlink>
+      <w:r>
+        <w:t xml:space="preserve">,</w:t>
+      </w:r>
+      <w:r>
+        <w:t xml:space="preserve"> </w:t>
+      </w:r>
+      <w:hyperlink r:id="rId28">
+        <w:r>
+          <w:rPr>
+            <w:rStyle w:val="Hyperlink"/>
+          </w:rPr>
+          <w:t xml:space="preserve">Sentry</w:t>
+        </w:r>
+      </w:hyperlink>
+      <w:r>
+        <w:t xml:space="preserve">,</w:t>
+      </w:r>
+      <w:r>
+        <w:t xml:space="preserve"> </w:t>
+      </w:r>
+      <w:hyperlink r:id="rId29">
+        <w:r>
+          <w:rPr>
+            <w:rStyle w:val="Hyperlink"/>
+          </w:rPr>
+          <w:t xml:space="preserve">admob</w:t>
+        </w:r>
+      </w:hyperlink>
+      <w:r>
+        <w:t xml:space="preserve">,</w:t>
+      </w:r>
+      <w:r>
+        <w:t xml:space="preserve"> </w:t>
+      </w:r>
+      <w:hyperlink r:id="rId30">
+        <w:r>
+          <w:rPr>
+            <w:rStyle w:val="Hyperlink"/>
+          </w:rPr>
+          <w:t xml:space="preserve">firebase</w:t>
+        </w:r>
+      </w:hyperlink>
+      <w:r>
+        <w:t xml:space="preserve"> </w:t>
+      </w:r>
+      <w:r>
+        <w:t xml:space="preserve">etc</w:t>
+      </w:r>
+    </w:p>
+    <w:p>
+      <w:pPr>
+        <w:numPr>
+          <w:ilvl w:val="1"/>
+          <w:numId w:val="1002"/>
+        </w:numPr>
+        <w:pStyle w:val="Compact"/>
+      </w:pPr>
+      <w:r>
+        <w:t xml:space="preserve">Implemented Segmented Audio/Video consumption with</w:t>
+      </w:r>
+      <w:r>
+        <w:t xml:space="preserve"> </w:t>
+      </w:r>
+      <w:hyperlink r:id="rId31">
+        <w:r>
+          <w:rPr>
+            <w:rStyle w:val="Hyperlink"/>
+          </w:rPr>
+          <w:t xml:space="preserve">HLS</w:t>
+        </w:r>
+      </w:hyperlink>
+    </w:p>
+    <w:p>
+      <w:pPr>
+        <w:numPr>
+          <w:ilvl w:val="1"/>
+          <w:numId w:val="1002"/>
+        </w:numPr>
+        <w:pStyle w:val="Compact"/>
+      </w:pPr>
+      <w:r>
+        <w:t xml:space="preserve">Fixed some of the major bug issues with</w:t>
+      </w:r>
+      <w:r>
+        <w:t xml:space="preserve"> </w:t>
+      </w:r>
+      <w:hyperlink r:id="rId26">
+        <w:r>
+          <w:rPr>
+            <w:rStyle w:val="Hyperlink"/>
+          </w:rPr>
+          <w:t xml:space="preserve">React Native Track Player</w:t>
+        </w:r>
+      </w:hyperlink>
+      <w:r>
+        <w:t xml:space="preserve"> </w:t>
+      </w:r>
+      <w:r>
+        <w:t xml:space="preserve">for iOS</w:t>
+      </w:r>
+    </w:p>
+    <w:p>
+      <w:pPr>
+        <w:numPr>
+          <w:ilvl w:val="1"/>
+          <w:numId w:val="1002"/>
+        </w:numPr>
+        <w:pStyle w:val="Compact"/>
+      </w:pPr>
+      <w:r>
+        <w:t xml:space="preserve">Implemented IP-based geo restriction, Client-Side Failover and Some core business logic.</w:t>
       </w:r>
     </w:p>
     <w:p>
@@ -145,8 +299,83 @@
         </w:numPr>
         <w:pStyle w:val="Compact"/>
       </w:pPr>
-      <w:r>
-        <w:t xml:space="preserve">Integrated couple of RN community libraries like admob, onesignal, sentry, firebase etc</w:t>
+      <w:hyperlink r:id="rId32">
+        <w:r>
+          <w:rPr>
+            <w:rStyle w:val="Hyperlink"/>
+          </w:rPr>
+          <w:t xml:space="preserve">ReactJS</w:t>
+        </w:r>
+      </w:hyperlink>
+    </w:p>
+    <w:p>
+      <w:pPr>
+        <w:numPr>
+          <w:ilvl w:val="1"/>
+          <w:numId w:val="1003"/>
+        </w:numPr>
+        <w:pStyle w:val="Compact"/>
+      </w:pPr>
+      <w:r>
+        <w:t xml:space="preserve">Developed web front-end for</w:t>
+      </w:r>
+      <w:r>
+        <w:t xml:space="preserve"> </w:t>
+      </w:r>
+      <w:hyperlink r:id="rId33">
+        <w:r>
+          <w:rPr>
+            <w:rStyle w:val="Hyperlink"/>
+          </w:rPr>
+          <w:t xml:space="preserve">ImagineRadio-WEB</w:t>
+        </w:r>
+      </w:hyperlink>
+    </w:p>
+    <w:p>
+      <w:pPr>
+        <w:numPr>
+          <w:ilvl w:val="1"/>
+          <w:numId w:val="1003"/>
+        </w:numPr>
+        <w:pStyle w:val="Compact"/>
+      </w:pPr>
+      <w:r>
+        <w:t xml:space="preserve">Implemented CMS integration identical to App backend.</w:t>
+      </w:r>
+    </w:p>
+    <w:p>
+      <w:pPr>
+        <w:numPr>
+          <w:ilvl w:val="1"/>
+          <w:numId w:val="1003"/>
+        </w:numPr>
+        <w:pStyle w:val="Compact"/>
+      </w:pPr>
+      <w:r>
+        <w:t xml:space="preserve">Also Implemented Segmented Audio/Video consumption with</w:t>
+      </w:r>
+      <w:r>
+        <w:t xml:space="preserve"> </w:t>
+      </w:r>
+      <w:hyperlink r:id="rId31">
+        <w:r>
+          <w:rPr>
+            <w:rStyle w:val="Hyperlink"/>
+          </w:rPr>
+          <w:t xml:space="preserve">HLS</w:t>
+        </w:r>
+      </w:hyperlink>
+    </w:p>
+    <w:p>
+      <w:pPr>
+        <w:numPr>
+          <w:ilvl w:val="1"/>
+          <w:numId w:val="1003"/>
+        </w:numPr>
+        <w:pStyle w:val="Compact"/>
+      </w:pPr>
+      <w:r>
+        <w:t xml:space="preserve">Implemented IP-based geo restriction and Some core business logic.</w:t>
       </w:r>
     </w:p>
     <w:p>
@@ -158,8 +387,83 @@
         <w:pStyle w:val="Compact"/>
       </w:pPr>
       <w:r>
-        <w:t xml:space="preserve">Written fail-over technique, ip based geo restriction and some of the core business logic.</w:t>
-      </w:r>
+        <w:t xml:space="preserve">Operations</w:t>
+      </w:r>
+    </w:p>
+    <w:p>
+      <w:pPr>
+        <w:numPr>
+          <w:ilvl w:val="1"/>
+          <w:numId w:val="1004"/>
+        </w:numPr>
+        <w:pStyle w:val="Compact"/>
+      </w:pPr>
+      <w:r>
+        <w:t xml:space="preserve">Implemented</w:t>
+      </w:r>
+      <w:r>
+        <w:t xml:space="preserve"> </w:t>
+      </w:r>
+      <w:hyperlink r:id="rId34">
+        <w:r>
+          <w:rPr>
+            <w:rStyle w:val="Hyperlink"/>
+          </w:rPr>
+          <w:t xml:space="preserve">Let’s Encrypt</w:t>
+        </w:r>
+      </w:hyperlink>
+      <w:r>
+        <w:t xml:space="preserve"> </w:t>
+      </w:r>
+      <w:r>
+        <w:t xml:space="preserve">for enabling HTTPS.</w:t>
+      </w:r>
+    </w:p>
+    <w:p>
+      <w:pPr>
+        <w:numPr>
+          <w:ilvl w:val="1"/>
+          <w:numId w:val="1004"/>
+        </w:numPr>
+        <w:pStyle w:val="Compact"/>
+      </w:pPr>
+      <w:r>
+        <w:t xml:space="preserve">Implemented Content-Serving-Policy for Segmented audio/video data with</w:t>
+      </w:r>
+      <w:r>
+        <w:t xml:space="preserve"> </w:t>
+      </w:r>
+      <w:hyperlink r:id="rId31">
+        <w:r>
+          <w:rPr>
+            <w:rStyle w:val="Hyperlink"/>
+          </w:rPr>
+          <w:t xml:space="preserve">HLS</w:t>
+        </w:r>
+      </w:hyperlink>
+    </w:p>
+    <w:p>
+      <w:pPr>
+        <w:numPr>
+          <w:ilvl w:val="1"/>
+          <w:numId w:val="1004"/>
+        </w:numPr>
+        <w:pStyle w:val="Compact"/>
+      </w:pPr>
+      <w:r>
+        <w:t xml:space="preserve">Deploy and Maintain</w:t>
+      </w:r>
+      <w:r>
+        <w:t xml:space="preserve"> </w:t>
+      </w:r>
+      <w:hyperlink r:id="rId33">
+        <w:r>
+          <w:rPr>
+            <w:rStyle w:val="Hyperlink"/>
+          </w:rPr>
+          <w:t xml:space="preserve">ImagineRadio-WEB</w:t>
+        </w:r>
+      </w:hyperlink>
     </w:p>
     <w:p>
       <w:pPr>
@@ -174,13 +478,43 @@
     </w:p>
     <w:p>
       <w:pPr>
-        <w:numPr>
-          <w:ilvl w:val="0"/>
-          <w:numId w:val="1002"/>
-        </w:numPr>
-        <w:pStyle w:val="Compact"/>
-      </w:pPr>
-      <w:hyperlink r:id="rId26">
+        <w:pStyle w:val="BodyText"/>
+      </w:pPr>
+      <w:hyperlink r:id="rId35">
+        <w:r>
+          <w:rPr>
+            <w:rStyle w:val="Hyperlink"/>
+          </w:rPr>
+          <w:t xml:space="preserve">Commit-Timeline</w:t>
+        </w:r>
+      </w:hyperlink>
+      <w:r>
+        <w:t xml:space="preserve"> </w:t>
+      </w:r>
+      <w:r>
+        <w:t xml:space="preserve">Provides a simple insight of my commit-data for different projects here at</w:t>
+      </w:r>
+      <w:r>
+        <w:t xml:space="preserve"> </w:t>
+      </w:r>
+      <w:hyperlink r:id="rId24">
+        <w:r>
+          <w:rPr>
+            <w:rStyle w:val="Hyperlink"/>
+          </w:rPr>
+          <w:t xml:space="preserve">ImagineRadio</w:t>
+        </w:r>
+      </w:hyperlink>
+      <w:r>
+        <w:t xml:space="preserve"> </w:t>
+      </w:r>
+      <w:r>
+        <w:t xml:space="preserve">*</w:t>
+      </w:r>
+      <w:r>
+        <w:t xml:space="preserve"> </w:t>
+      </w:r>
+      <w:hyperlink r:id="rId36">
         <w:r>
           <w:rPr>
             <w:rStyle w:val="Hyperlink"/>
@@ -188,16 +522,16 @@
           <w:t xml:space="preserve">ImagineRadio(https://sadathossain.github.io/commit-timeline/imagineradio)</w:t>
         </w:r>
       </w:hyperlink>
-    </w:p>
-    <w:p>
-      <w:pPr>
-        <w:numPr>
-          <w:ilvl w:val="0"/>
-          <w:numId w:val="1002"/>
-        </w:numPr>
-        <w:pStyle w:val="Compact"/>
-      </w:pPr>
-      <w:hyperlink r:id="rId27">
+      <w:r>
+        <w:t xml:space="preserve"> </w:t>
+      </w:r>
+      <w:r>
+        <w:t xml:space="preserve">*</w:t>
+      </w:r>
+      <w:r>
+        <w:t xml:space="preserve"> </w:t>
+      </w:r>
+      <w:hyperlink r:id="rId37">
         <w:r>
           <w:rPr>
             <w:rStyle w:val="Hyperlink"/>
@@ -208,7 +542,7 @@
     </w:p>
     <w:p>
       <w:pPr>
-        <w:pStyle w:val="FirstParagraph"/>
+        <w:pStyle w:val="BodyText"/>
       </w:pPr>
       <w:r>
         <w:rPr>
@@ -227,7 +561,7 @@
       <w:r>
         <w:t xml:space="preserve"> </w:t>
       </w:r>
-      <w:hyperlink r:id="rId28">
+      <w:hyperlink r:id="rId38">
         <w:r>
           <w:rPr>
             <w:rStyle w:val="Hyperlink"/>
@@ -252,103 +586,6 @@
       </w:r>
       <w:r>
         <w:t xml:space="preserve">hybrid infra-structure solution for customer’s on premise :</w:t>
-      </w:r>
-    </w:p>
-    <w:p>
-      <w:pPr>
-        <w:numPr>
-          <w:ilvl w:val="0"/>
-          <w:numId w:val="1003"/>
-        </w:numPr>
-        <w:pStyle w:val="Compact"/>
-      </w:pPr>
-      <w:r>
-        <w:t xml:space="preserve">Implemented a Wireless Internet Service Provider (WISP) for our client</w:t>
-      </w:r>
-      <w:r>
-        <w:t xml:space="preserve"> </w:t>
-      </w:r>
-      <w:r>
-        <w:t xml:space="preserve">at</w:t>
-      </w:r>
-      <w:r>
-        <w:t xml:space="preserve"> </w:t>
-      </w:r>
-      <w:hyperlink r:id="rId29">
-        <w:r>
-          <w:rPr>
-            <w:rStyle w:val="Hyperlink"/>
-          </w:rPr>
-          <w:t xml:space="preserve">Homna Cable TV Network</w:t>
-        </w:r>
-      </w:hyperlink>
-    </w:p>
-    <w:p>
-      <w:pPr>
-        <w:pStyle w:val="FirstParagraph"/>
-      </w:pPr>
-      <w:r>
-        <w:rPr>
-          <w:b/>
-        </w:rPr>
-        <w:t xml:space="preserve">Developer and System Admin (Contractor)</w:t>
-      </w:r>
-    </w:p>
-    <w:p>
-      <w:pPr>
-        <w:pStyle w:val="BodyText"/>
-      </w:pPr>
-      <w:r>
-        <w:t xml:space="preserve">For our IVR, Call Center and CRM for Sanofi Bangladesh Limited Patient</w:t>
-      </w:r>
-      <w:r>
-        <w:t xml:space="preserve"> </w:t>
-      </w:r>
-      <w:r>
-        <w:t xml:space="preserve">Support Program Dhaka, my job was to deliver a CRM(Customer relationship</w:t>
-      </w:r>
-      <w:r>
-        <w:t xml:space="preserve"> </w:t>
-      </w:r>
-      <w:r>
-        <w:t xml:space="preserve">management) for better patient management.</w:t>
-      </w:r>
-    </w:p>
-    <w:p>
-      <w:pPr>
-        <w:numPr>
-          <w:ilvl w:val="0"/>
-          <w:numId w:val="1004"/>
-        </w:numPr>
-        <w:pStyle w:val="Compact"/>
-      </w:pPr>
-      <w:r>
-        <w:t xml:space="preserve">Developed an API server to communicate with Patient Database with</w:t>
-      </w:r>
-      <w:r>
-        <w:t xml:space="preserve"> </w:t>
-      </w:r>
-      <w:r>
-        <w:t xml:space="preserve">Python and PostgreSQL</w:t>
-      </w:r>
-    </w:p>
-    <w:p>
-      <w:pPr>
-        <w:pStyle w:val="FirstParagraph"/>
-      </w:pPr>
-      <w:r>
-        <w:rPr>
-          <w:b/>
-        </w:rPr>
-        <w:t xml:space="preserve">Senior Administrative Officer:Delta Life Insurance Dhaka</w:t>
-      </w:r>
-    </w:p>
-    <w:p>
-      <w:pPr>
-        <w:pStyle w:val="BodyText"/>
-      </w:pPr>
-      <w:r>
-        <w:t xml:space="preserve">Delta Life Insurance is the largest AAA rated Insurance Company of Bangladesh</w:t>
       </w:r>
     </w:p>
     <w:p>
@@ -360,225 +597,56 @@
         <w:pStyle w:val="Compact"/>
       </w:pPr>
       <w:r>
-        <w:t xml:space="preserve">Developed the official web front for the company.</w:t>
-      </w:r>
-    </w:p>
-    <w:p>
-      <w:pPr>
-        <w:pStyle w:val="Heading2"/>
-      </w:pPr>
-      <w:bookmarkStart w:id="30" w:name="education"/>
-      <w:r>
-        <w:t xml:space="preserve">Education</w:t>
-      </w:r>
-      <w:bookmarkEnd w:id="30"/>
-    </w:p>
-    <w:p>
-      <w:pPr>
-        <w:pStyle w:val="DefinitionTerm"/>
-      </w:pPr>
-      <w:r>
-        <w:t xml:space="preserve">2016-2018 (expected)</w:t>
-      </w:r>
-    </w:p>
-    <w:p>
-      <w:pPr>
-        <w:pStyle w:val="Definition"/>
+        <w:t xml:space="preserve">Implemented a Wireless Internet Service Provider (WISP) for our client</w:t>
+      </w:r>
+      <w:r>
+        <w:t xml:space="preserve"> </w:t>
+      </w:r>
+      <w:r>
+        <w:t xml:space="preserve">at</w:t>
+      </w:r>
+      <w:r>
+        <w:t xml:space="preserve"> </w:t>
+      </w:r>
+      <w:hyperlink r:id="rId39">
+        <w:r>
+          <w:rPr>
+            <w:rStyle w:val="Hyperlink"/>
+          </w:rPr>
+          <w:t xml:space="preserve">Homna Cable TV Network</w:t>
+        </w:r>
+      </w:hyperlink>
+    </w:p>
+    <w:p>
+      <w:pPr>
+        <w:pStyle w:val="FirstParagraph"/>
       </w:pPr>
       <w:r>
         <w:rPr>
           <w:b/>
         </w:rPr>
-        <w:t xml:space="preserve">MSc, Information Technology</w:t>
-      </w:r>
-      <w:r>
-        <w:t xml:space="preserve">; Institute of Information Technology</w:t>
-      </w:r>
-      <w:r>
-        <w:t xml:space="preserve"> </w:t>
-      </w:r>
-      <w:r>
-        <w:t xml:space="preserve">Dhaka University (Dhaka)</w:t>
-      </w:r>
-    </w:p>
-    <w:p>
-      <w:pPr>
-        <w:pStyle w:val="Definition"/>
-      </w:pPr>
-      <w:r>
-        <w:rPr>
-          <w:i/>
-        </w:rPr>
-        <w:t xml:space="preserve">Thesis title: 12 Factor Note Application with Micro service Architecture</w:t>
-      </w:r>
-    </w:p>
-    <w:p>
-      <w:pPr>
-        <w:pStyle w:val="DefinitionTerm"/>
-      </w:pPr>
-      <w:r>
-        <w:t xml:space="preserve">2006-2010</w:t>
-      </w:r>
-    </w:p>
-    <w:p>
-      <w:pPr>
-        <w:pStyle w:val="Definition"/>
-      </w:pPr>
-      <w:r>
-        <w:rPr>
-          <w:b/>
-        </w:rPr>
-        <w:t xml:space="preserve">BSc, Electronics &amp; Communication Engineering</w:t>
-      </w:r>
-      <w:r>
-        <w:t xml:space="preserve">; Khulna University</w:t>
-      </w:r>
-      <w:r>
-        <w:t xml:space="preserve"> </w:t>
-      </w:r>
-      <w:r>
-        <w:t xml:space="preserve">Khulna</w:t>
-      </w:r>
-    </w:p>
-    <w:p>
-      <w:pPr>
-        <w:pStyle w:val="Definition"/>
-      </w:pPr>
-      <w:r>
-        <w:rPr>
-          <w:i/>
-        </w:rPr>
-        <w:t xml:space="preserve">Minor: Networking</w:t>
-      </w:r>
-    </w:p>
-    <w:p>
-      <w:pPr>
-        <w:pStyle w:val="DefinitionTerm"/>
-      </w:pPr>
-      <w:r>
-        <w:t xml:space="preserve">2003-2005</w:t>
-      </w:r>
-    </w:p>
-    <w:p>
-      <w:pPr>
-        <w:pStyle w:val="Definition"/>
-      </w:pPr>
-      <w:r>
-        <w:rPr>
-          <w:b/>
-        </w:rPr>
-        <w:t xml:space="preserve">HSC, Higher Secondary Certificate</w:t>
-      </w:r>
-      <w:r>
-        <w:t xml:space="preserve">; Notre Dame College</w:t>
-      </w:r>
-      <w:r>
-        <w:t xml:space="preserve"> </w:t>
-      </w:r>
-      <w:r>
-        <w:t xml:space="preserve">Dhaka</w:t>
-      </w:r>
-    </w:p>
-    <w:p>
-      <w:pPr>
-        <w:pStyle w:val="Definition"/>
-      </w:pPr>
-      <w:r>
-        <w:rPr>
-          <w:i/>
-        </w:rPr>
-        <w:t xml:space="preserve">Major: Science</w:t>
-      </w:r>
-    </w:p>
-    <w:p>
-      <w:pPr>
-        <w:pStyle w:val="DefinitionTerm"/>
-      </w:pPr>
-      <w:r>
-        <w:t xml:space="preserve">2003</w:t>
-      </w:r>
-    </w:p>
-    <w:p>
-      <w:pPr>
-        <w:pStyle w:val="Definition"/>
-      </w:pPr>
-      <w:r>
-        <w:rPr>
-          <w:b/>
-        </w:rPr>
-        <w:t xml:space="preserve">SSC, Secondary School Certificate</w:t>
-      </w:r>
-      <w:r>
-        <w:t xml:space="preserve">; St. Gregory’s High School</w:t>
-      </w:r>
-      <w:r>
-        <w:t xml:space="preserve"> </w:t>
-      </w:r>
-      <w:r>
-        <w:t xml:space="preserve">Dhaka</w:t>
-      </w:r>
-    </w:p>
-    <w:p>
-      <w:pPr>
-        <w:pStyle w:val="Definition"/>
-      </w:pPr>
-      <w:r>
-        <w:rPr>
-          <w:i/>
-        </w:rPr>
-        <w:t xml:space="preserve">Major: Science</w:t>
-      </w:r>
-    </w:p>
-    <w:p>
-      <w:pPr>
-        <w:pStyle w:val="Heading2"/>
-      </w:pPr>
-      <w:bookmarkStart w:id="31" w:name="technical-experience"/>
-      <w:r>
-        <w:t xml:space="preserve">Technical Experience</w:t>
-      </w:r>
-      <w:bookmarkEnd w:id="31"/>
-    </w:p>
-    <w:p>
-      <w:pPr>
-        <w:pStyle w:val="DefinitionTerm"/>
-      </w:pPr>
-      <w:r>
-        <w:t xml:space="preserve">Open Source Contribution</w:t>
-      </w:r>
-    </w:p>
-    <w:p>
-      <w:pPr>
-        <w:pStyle w:val="Definition"/>
-      </w:pPr>
-      <w:r>
-        <w:t xml:space="preserve">I am a contributing member of open source projects like</w:t>
-      </w:r>
-      <w:r>
-        <w:t xml:space="preserve"> </w:t>
-      </w:r>
-      <w:hyperlink r:id="rId32">
-        <w:r>
-          <w:rPr>
-            <w:rStyle w:val="Hyperlink"/>
-          </w:rPr>
-          <w:t xml:space="preserve">Kubernetes</w:t>
-        </w:r>
-      </w:hyperlink>
-      <w:r>
-        <w:t xml:space="preserve">,</w:t>
-      </w:r>
-      <w:r>
-        <w:t xml:space="preserve"> </w:t>
-      </w:r>
-      <w:hyperlink r:id="rId33">
-        <w:r>
-          <w:rPr>
-            <w:rStyle w:val="Hyperlink"/>
-          </w:rPr>
-          <w:t xml:space="preserve">Cloud Native Computing Foundation</w:t>
-        </w:r>
-      </w:hyperlink>
+        <w:t xml:space="preserve">Developer and System Admin (Contractor)</w:t>
+      </w:r>
+    </w:p>
+    <w:p>
+      <w:pPr>
+        <w:pStyle w:val="BodyText"/>
+      </w:pPr>
+      <w:r>
+        <w:t xml:space="preserve">For our IVR, Call Center and CRM for Sanofi Bangladesh Limited Patient</w:t>
+      </w:r>
+      <w:r>
+        <w:t xml:space="preserve"> </w:t>
+      </w:r>
+      <w:r>
+        <w:t xml:space="preserve">Support Program Dhaka, my job was to deliver a CRM(Customer relationship</w:t>
+      </w:r>
+      <w:r>
+        <w:t xml:space="preserve"> </w:t>
+      </w:r>
+      <w:r>
+        <w:t xml:space="preserve">management) for better patient management.</w:t>
+      </w:r>
     </w:p>
     <w:p>
       <w:pPr>
@@ -589,65 +657,32 @@
         <w:pStyle w:val="Compact"/>
       </w:pPr>
       <w:r>
-        <w:t xml:space="preserve">I have been granted as attendee for</w:t>
-      </w:r>
-      <w:r>
-        <w:t xml:space="preserve"> </w:t>
-      </w:r>
-      <w:hyperlink r:id="rId34">
-        <w:r>
-          <w:rPr>
-            <w:rStyle w:val="Hyperlink"/>
-          </w:rPr>
-          <w:t xml:space="preserve">KubeCon 2016</w:t>
-        </w:r>
-      </w:hyperlink>
-      <w:r>
-        <w:t xml:space="preserve">, Amsterdam, organized by</w:t>
-      </w:r>
-      <w:r>
-        <w:t xml:space="preserve"> </w:t>
-      </w:r>
-      <w:hyperlink r:id="rId33">
-        <w:r>
-          <w:rPr>
-            <w:rStyle w:val="Hyperlink"/>
-          </w:rPr>
-          <w:t xml:space="preserve">Cloud Native Computing Foundation</w:t>
-        </w:r>
-      </w:hyperlink>
-      <w:r>
-        <w:t xml:space="preserve">, with the scholarship provided by</w:t>
-      </w:r>
-      <w:r>
-        <w:t xml:space="preserve"> </w:t>
-      </w:r>
-      <w:hyperlink r:id="rId35">
-        <w:r>
-          <w:rPr>
-            <w:rStyle w:val="Hyperlink"/>
-          </w:rPr>
-          <w:t xml:space="preserve">Linux Foundation</w:t>
-        </w:r>
-      </w:hyperlink>
-      <w:r>
-        <w:t xml:space="preserve">.</w:t>
-      </w:r>
-    </w:p>
-    <w:p>
-      <w:pPr>
-        <w:pStyle w:val="DefinitionTerm"/>
-      </w:pPr>
-      <w:r>
-        <w:t xml:space="preserve">Certification</w:t>
-      </w:r>
-    </w:p>
-    <w:p>
-      <w:pPr>
-        <w:pStyle w:val="Definition"/>
-      </w:pPr>
-      <w:r>
-        <w:t xml:space="preserve">These are the official Certification I have achieved</w:t>
+        <w:t xml:space="preserve">Developed an API server to communicate with Patient Database with</w:t>
+      </w:r>
+      <w:r>
+        <w:t xml:space="preserve"> </w:t>
+      </w:r>
+      <w:r>
+        <w:t xml:space="preserve">Python and PostgreSQL</w:t>
+      </w:r>
+    </w:p>
+    <w:p>
+      <w:pPr>
+        <w:pStyle w:val="FirstParagraph"/>
+      </w:pPr>
+      <w:r>
+        <w:rPr>
+          <w:b/>
+        </w:rPr>
+        <w:t xml:space="preserve">Senior Administrative Officer:Delta Life Insurance Dhaka</w:t>
+      </w:r>
+    </w:p>
+    <w:p>
+      <w:pPr>
+        <w:pStyle w:val="BodyText"/>
+      </w:pPr>
+      <w:r>
+        <w:t xml:space="preserve">Delta Life Insurance is the largest AAA rated Insurance Company of Bangladesh</w:t>
       </w:r>
     </w:p>
     <w:p>
@@ -658,45 +693,26 @@
         </w:numPr>
         <w:pStyle w:val="Compact"/>
       </w:pPr>
-      <w:hyperlink r:id="rId36">
-        <w:r>
-          <w:rPr>
-            <w:rStyle w:val="Hyperlink"/>
-          </w:rPr>
-          <w:t xml:space="preserve">TestDome Python</w:t>
-        </w:r>
-      </w:hyperlink>
-    </w:p>
-    <w:p>
-      <w:pPr>
-        <w:numPr>
-          <w:ilvl w:val="0"/>
-          <w:numId w:val="1007"/>
-        </w:numPr>
-        <w:pStyle w:val="Compact"/>
-      </w:pPr>
-      <w:r>
-        <w:t xml:space="preserve">Red Hat Certified Server Administrator</w:t>
-      </w:r>
-    </w:p>
-    <w:p>
-      <w:pPr>
-        <w:numPr>
-          <w:ilvl w:val="0"/>
-          <w:numId w:val="1007"/>
-        </w:numPr>
-        <w:pStyle w:val="Compact"/>
-      </w:pPr>
-      <w:r>
-        <w:t xml:space="preserve">Solar Photo Voltaic Energy Technology</w:t>
-      </w:r>
+      <w:r>
+        <w:t xml:space="preserve">Developed the official web front for the company.</w:t>
+      </w:r>
+    </w:p>
+    <w:p>
+      <w:pPr>
+        <w:pStyle w:val="Heading2"/>
+      </w:pPr>
+      <w:bookmarkStart w:id="40" w:name="education"/>
+      <w:r>
+        <w:t xml:space="preserve">Education</w:t>
+      </w:r>
+      <w:bookmarkEnd w:id="40"/>
     </w:p>
     <w:p>
       <w:pPr>
         <w:pStyle w:val="DefinitionTerm"/>
       </w:pPr>
       <w:r>
-        <w:t xml:space="preserve">Greenfield Project</w:t>
+        <w:t xml:space="preserve">2016-2018 (expected)</w:t>
       </w:r>
     </w:p>
     <w:p>
@@ -704,14 +720,199 @@
         <w:pStyle w:val="Definition"/>
       </w:pPr>
       <w:r>
-        <w:t xml:space="preserve">These projects are taken as my Greenfield projects to demonstrate and</w:t>
-      </w:r>
-      <w:r>
-        <w:t xml:space="preserve"> </w:t>
-      </w:r>
-      <w:r>
-        <w:t xml:space="preserve">explore different technologies</w:t>
-      </w:r>
+        <w:rPr>
+          <w:b/>
+        </w:rPr>
+        <w:t xml:space="preserve">MSc, Information Technology</w:t>
+      </w:r>
+      <w:r>
+        <w:t xml:space="preserve">; Institute of Information Technology</w:t>
+      </w:r>
+      <w:r>
+        <w:t xml:space="preserve"> </w:t>
+      </w:r>
+      <w:r>
+        <w:t xml:space="preserve">Dhaka University (Dhaka)</w:t>
+      </w:r>
+    </w:p>
+    <w:p>
+      <w:pPr>
+        <w:pStyle w:val="Definition"/>
+      </w:pPr>
+      <w:r>
+        <w:rPr>
+          <w:i/>
+        </w:rPr>
+        <w:t xml:space="preserve">Thesis title: 12 Factor Note Application with Micro service Architecture</w:t>
+      </w:r>
+    </w:p>
+    <w:p>
+      <w:pPr>
+        <w:pStyle w:val="DefinitionTerm"/>
+      </w:pPr>
+      <w:r>
+        <w:t xml:space="preserve">2006-2010</w:t>
+      </w:r>
+    </w:p>
+    <w:p>
+      <w:pPr>
+        <w:pStyle w:val="Definition"/>
+      </w:pPr>
+      <w:r>
+        <w:rPr>
+          <w:b/>
+        </w:rPr>
+        <w:t xml:space="preserve">BSc, Electronics &amp; Communication Engineering</w:t>
+      </w:r>
+      <w:r>
+        <w:t xml:space="preserve">; Khulna University</w:t>
+      </w:r>
+      <w:r>
+        <w:t xml:space="preserve"> </w:t>
+      </w:r>
+      <w:r>
+        <w:t xml:space="preserve">Khulna</w:t>
+      </w:r>
+    </w:p>
+    <w:p>
+      <w:pPr>
+        <w:pStyle w:val="Definition"/>
+      </w:pPr>
+      <w:r>
+        <w:rPr>
+          <w:i/>
+        </w:rPr>
+        <w:t xml:space="preserve">Minor: Networking</w:t>
+      </w:r>
+    </w:p>
+    <w:p>
+      <w:pPr>
+        <w:pStyle w:val="DefinitionTerm"/>
+      </w:pPr>
+      <w:r>
+        <w:t xml:space="preserve">2003-2005</w:t>
+      </w:r>
+    </w:p>
+    <w:p>
+      <w:pPr>
+        <w:pStyle w:val="Definition"/>
+      </w:pPr>
+      <w:r>
+        <w:rPr>
+          <w:b/>
+        </w:rPr>
+        <w:t xml:space="preserve">HSC, Higher Secondary Certificate</w:t>
+      </w:r>
+      <w:r>
+        <w:t xml:space="preserve">; Notre Dame College</w:t>
+      </w:r>
+      <w:r>
+        <w:t xml:space="preserve"> </w:t>
+      </w:r>
+      <w:r>
+        <w:t xml:space="preserve">Dhaka</w:t>
+      </w:r>
+    </w:p>
+    <w:p>
+      <w:pPr>
+        <w:pStyle w:val="Definition"/>
+      </w:pPr>
+      <w:r>
+        <w:rPr>
+          <w:i/>
+        </w:rPr>
+        <w:t xml:space="preserve">Major: Science</w:t>
+      </w:r>
+    </w:p>
+    <w:p>
+      <w:pPr>
+        <w:pStyle w:val="DefinitionTerm"/>
+      </w:pPr>
+      <w:r>
+        <w:t xml:space="preserve">2003</w:t>
+      </w:r>
+    </w:p>
+    <w:p>
+      <w:pPr>
+        <w:pStyle w:val="Definition"/>
+      </w:pPr>
+      <w:r>
+        <w:rPr>
+          <w:b/>
+        </w:rPr>
+        <w:t xml:space="preserve">SSC, Secondary School Certificate</w:t>
+      </w:r>
+      <w:r>
+        <w:t xml:space="preserve">; St. Gregory’s High School</w:t>
+      </w:r>
+      <w:r>
+        <w:t xml:space="preserve"> </w:t>
+      </w:r>
+      <w:r>
+        <w:t xml:space="preserve">Dhaka</w:t>
+      </w:r>
+    </w:p>
+    <w:p>
+      <w:pPr>
+        <w:pStyle w:val="Definition"/>
+      </w:pPr>
+      <w:r>
+        <w:rPr>
+          <w:i/>
+        </w:rPr>
+        <w:t xml:space="preserve">Major: Science</w:t>
+      </w:r>
+    </w:p>
+    <w:p>
+      <w:pPr>
+        <w:pStyle w:val="Heading2"/>
+      </w:pPr>
+      <w:bookmarkStart w:id="41" w:name="technical-experience"/>
+      <w:r>
+        <w:t xml:space="preserve">Technical Experience</w:t>
+      </w:r>
+      <w:bookmarkEnd w:id="41"/>
+    </w:p>
+    <w:p>
+      <w:pPr>
+        <w:pStyle w:val="DefinitionTerm"/>
+      </w:pPr>
+      <w:r>
+        <w:t xml:space="preserve">Open Source Contribution</w:t>
+      </w:r>
+    </w:p>
+    <w:p>
+      <w:pPr>
+        <w:pStyle w:val="Definition"/>
+      </w:pPr>
+      <w:r>
+        <w:t xml:space="preserve">I am a contributing member of open source projects like</w:t>
+      </w:r>
+      <w:r>
+        <w:t xml:space="preserve"> </w:t>
+      </w:r>
+      <w:hyperlink r:id="rId42">
+        <w:r>
+          <w:rPr>
+            <w:rStyle w:val="Hyperlink"/>
+          </w:rPr>
+          <w:t xml:space="preserve">Kubernetes</w:t>
+        </w:r>
+      </w:hyperlink>
+      <w:r>
+        <w:t xml:space="preserve">,</w:t>
+      </w:r>
+      <w:r>
+        <w:t xml:space="preserve"> </w:t>
+      </w:r>
+      <w:hyperlink r:id="rId43">
+        <w:r>
+          <w:rPr>
+            <w:rStyle w:val="Hyperlink"/>
+          </w:rPr>
+          <w:t xml:space="preserve">Cloud Native Computing Foundation</w:t>
+        </w:r>
+      </w:hyperlink>
     </w:p>
     <w:p>
       <w:pPr>
@@ -722,12 +923,145 @@
         <w:pStyle w:val="Compact"/>
       </w:pPr>
       <w:r>
+        <w:t xml:space="preserve">I have been granted as attendee for</w:t>
+      </w:r>
+      <w:r>
+        <w:t xml:space="preserve"> </w:t>
+      </w:r>
+      <w:hyperlink r:id="rId44">
+        <w:r>
+          <w:rPr>
+            <w:rStyle w:val="Hyperlink"/>
+          </w:rPr>
+          <w:t xml:space="preserve">KubeCon 2016</w:t>
+        </w:r>
+      </w:hyperlink>
+      <w:r>
+        <w:t xml:space="preserve">, Amsterdam, organized by</w:t>
+      </w:r>
+      <w:r>
+        <w:t xml:space="preserve"> </w:t>
+      </w:r>
+      <w:hyperlink r:id="rId43">
+        <w:r>
+          <w:rPr>
+            <w:rStyle w:val="Hyperlink"/>
+          </w:rPr>
+          <w:t xml:space="preserve">Cloud Native Computing Foundation</w:t>
+        </w:r>
+      </w:hyperlink>
+      <w:r>
+        <w:t xml:space="preserve">, with the scholarship provided by</w:t>
+      </w:r>
+      <w:r>
+        <w:t xml:space="preserve"> </w:t>
+      </w:r>
+      <w:hyperlink r:id="rId45">
+        <w:r>
+          <w:rPr>
+            <w:rStyle w:val="Hyperlink"/>
+          </w:rPr>
+          <w:t xml:space="preserve">Linux Foundation</w:t>
+        </w:r>
+      </w:hyperlink>
+      <w:r>
+        <w:t xml:space="preserve">.</w:t>
+      </w:r>
+    </w:p>
+    <w:p>
+      <w:pPr>
+        <w:pStyle w:val="DefinitionTerm"/>
+      </w:pPr>
+      <w:r>
+        <w:t xml:space="preserve">Certification</w:t>
+      </w:r>
+    </w:p>
+    <w:p>
+      <w:pPr>
+        <w:pStyle w:val="Definition"/>
+      </w:pPr>
+      <w:r>
+        <w:t xml:space="preserve">These are the official Certification I have achieved</w:t>
+      </w:r>
+    </w:p>
+    <w:p>
+      <w:pPr>
+        <w:numPr>
+          <w:ilvl w:val="0"/>
+          <w:numId w:val="1009"/>
+        </w:numPr>
+        <w:pStyle w:val="Compact"/>
+      </w:pPr>
+      <w:hyperlink r:id="rId46">
+        <w:r>
+          <w:rPr>
+            <w:rStyle w:val="Hyperlink"/>
+          </w:rPr>
+          <w:t xml:space="preserve">TestDome Python</w:t>
+        </w:r>
+      </w:hyperlink>
+    </w:p>
+    <w:p>
+      <w:pPr>
+        <w:numPr>
+          <w:ilvl w:val="0"/>
+          <w:numId w:val="1009"/>
+        </w:numPr>
+        <w:pStyle w:val="Compact"/>
+      </w:pPr>
+      <w:r>
+        <w:t xml:space="preserve">Red Hat Certified Server Administrator</w:t>
+      </w:r>
+    </w:p>
+    <w:p>
+      <w:pPr>
+        <w:numPr>
+          <w:ilvl w:val="0"/>
+          <w:numId w:val="1009"/>
+        </w:numPr>
+        <w:pStyle w:val="Compact"/>
+      </w:pPr>
+      <w:r>
+        <w:t xml:space="preserve">Solar Photo Voltaic Energy Technology</w:t>
+      </w:r>
+    </w:p>
+    <w:p>
+      <w:pPr>
+        <w:pStyle w:val="DefinitionTerm"/>
+      </w:pPr>
+      <w:r>
+        <w:t xml:space="preserve">Greenfield Project</w:t>
+      </w:r>
+    </w:p>
+    <w:p>
+      <w:pPr>
+        <w:pStyle w:val="Definition"/>
+      </w:pPr>
+      <w:r>
+        <w:t xml:space="preserve">These projects are taken as my Greenfield projects to demonstrate and</w:t>
+      </w:r>
+      <w:r>
+        <w:t xml:space="preserve"> </w:t>
+      </w:r>
+      <w:r>
+        <w:t xml:space="preserve">explore different technologies</w:t>
+      </w:r>
+    </w:p>
+    <w:p>
+      <w:pPr>
+        <w:numPr>
+          <w:ilvl w:val="0"/>
+          <w:numId w:val="1010"/>
+        </w:numPr>
+        <w:pStyle w:val="Compact"/>
+      </w:pPr>
+      <w:r>
         <w:t xml:space="preserve">12 Factor Note application with Micro Service Architecture</w:t>
       </w:r>
       <w:r>
         <w:t xml:space="preserve"> </w:t>
       </w:r>
-      <w:hyperlink r:id="rId37">
+      <w:hyperlink r:id="rId47">
         <w:r>
           <w:rPr>
             <w:rStyle w:val="Hyperlink"/>
@@ -894,11 +1228,11 @@
       <w:pPr>
         <w:pStyle w:val="Heading2"/>
       </w:pPr>
-      <w:bookmarkStart w:id="38" w:name="activities-and-interests"/>
+      <w:bookmarkStart w:id="48" w:name="activities-and-interests"/>
       <w:r>
         <w:t xml:space="preserve">Activities and Interests</w:t>
       </w:r>
-      <w:bookmarkEnd w:id="38"/>
+      <w:bookmarkEnd w:id="48"/>
     </w:p>
     <w:p>
       <w:pPr>
@@ -952,17 +1286,17 @@
       <w:pPr>
         <w:pStyle w:val="Heading2"/>
       </w:pPr>
-      <w:bookmarkStart w:id="39" w:name="other"/>
+      <w:bookmarkStart w:id="49" w:name="other"/>
       <w:r>
         <w:t xml:space="preserve">Other</w:t>
       </w:r>
-      <w:bookmarkEnd w:id="39"/>
+      <w:bookmarkEnd w:id="49"/>
     </w:p>
     <w:p>
       <w:pPr>
         <w:numPr>
           <w:ilvl w:val="0"/>
-          <w:numId w:val="1009"/>
+          <w:numId w:val="1011"/>
         </w:numPr>
       </w:pPr>
       <w:r>
@@ -973,7 +1307,7 @@
       <w:pPr>
         <w:numPr>
           <w:ilvl w:val="1"/>
-          <w:numId w:val="1010"/>
+          <w:numId w:val="1012"/>
         </w:numPr>
         <w:pStyle w:val="Compact"/>
       </w:pPr>
@@ -985,7 +1319,7 @@
       <w:pPr>
         <w:numPr>
           <w:ilvl w:val="1"/>
-          <w:numId w:val="1010"/>
+          <w:numId w:val="1012"/>
         </w:numPr>
         <w:pStyle w:val="Compact"/>
       </w:pPr>
@@ -1260,6 +1594,12 @@
     <w:abstractNumId w:val="991"/>
   </w:num>
   <w:num w:numId="1010">
+    <w:abstractNumId w:val="991"/>
+  </w:num>
+  <w:num w:numId="1011">
+    <w:abstractNumId w:val="991"/>
+  </w:num>
+  <w:num w:numId="1012">
     <w:abstractNumId w:val="991"/>
   </w:num>
 </w:numbering>

</xml_diff>